<commit_message>
update tabel interaksi dan asset
</commit_message>
<xml_diff>
--- a/Storyboard-Kebakaran.docx
+++ b/Storyboard-Kebakaran.docx
@@ -29,7 +29,6 @@
         </w:rPr>
         <w:t>R</w:t>
       </w:r>
-      <w:proofErr w:type="spellStart"/>
       <w:r>
         <w:rPr>
           <w:rFonts w:ascii="Times New Roman" w:hAnsi="Times New Roman" w:cs="Times New Roman"/>
@@ -38,40 +37,7 @@
           <w:sz w:val="32"/>
           <w:lang w:val="en-US"/>
         </w:rPr>
-        <w:t>ancangan</w:t>
-      </w:r>
-      <w:proofErr w:type="spellEnd"/>
-      <w:r>
-        <w:rPr>
-          <w:rFonts w:ascii="Times New Roman" w:hAnsi="Times New Roman" w:cs="Times New Roman"/>
-          <w:b/>
-          <w:bCs/>
-          <w:sz w:val="32"/>
-          <w:lang w:val="en-US"/>
-        </w:rPr>
-        <w:t xml:space="preserve"> </w:t>
-      </w:r>
-      <w:proofErr w:type="spellStart"/>
-      <w:r>
-        <w:rPr>
-          <w:rFonts w:ascii="Times New Roman" w:hAnsi="Times New Roman" w:cs="Times New Roman"/>
-          <w:b/>
-          <w:bCs/>
-          <w:sz w:val="32"/>
-          <w:lang w:val="en-US"/>
-        </w:rPr>
-        <w:t>Aplikasi</w:t>
-      </w:r>
-      <w:proofErr w:type="spellEnd"/>
-      <w:r>
-        <w:rPr>
-          <w:rFonts w:ascii="Times New Roman" w:hAnsi="Times New Roman" w:cs="Times New Roman"/>
-          <w:b/>
-          <w:bCs/>
-          <w:sz w:val="32"/>
-          <w:lang w:val="en-US"/>
-        </w:rPr>
-        <w:t xml:space="preserve"> </w:t>
+        <w:t xml:space="preserve">ancangan Aplikasi </w:t>
       </w:r>
       <w:r>
         <w:rPr>
@@ -1469,7 +1435,7 @@
                   <v:path o:extrusionok="f" gradientshapeok="t" o:connecttype="rect"/>
                   <o:lock v:ext="edit" aspectratio="t"/>
                 </v:shapetype>
-                <v:shape id="_x0000_i1025" type="#_x0000_t75" style="width:192.55pt;height:111.35pt">
+                <v:shape id="_x0000_i1025" type="#_x0000_t75" style="width:192.75pt;height:111pt">
                   <v:imagedata r:id="rId7" o:title="home"/>
                 </v:shape>
               </w:pict>
@@ -1934,8 +1900,6 @@
             </w:r>
           </w:p>
         </w:tc>
-        <w:bookmarkStart w:id="0" w:name="_GoBack"/>
-        <w:bookmarkEnd w:id="0"/>
       </w:tr>
       <w:tr>
         <w:trPr>
@@ -2219,58 +2183,13 @@
           </w:p>
           <w:p>
             <w:pPr>
-              <w:ind w:left="-43"/>
-              <w:jc w:val="both"/>
-              <w:rPr>
-                <w:rFonts w:cs="Times New Roman"/>
-              </w:rPr>
-            </w:pPr>
-            <w:r>
-              <w:rPr>
-                <w:rFonts w:cs="Times New Roman"/>
-              </w:rPr>
-              <w:t>SFX</w:t>
-            </w:r>
-          </w:p>
-          <w:p>
-            <w:pPr>
-              <w:pStyle w:val="ListParagraph"/>
-              <w:numPr>
-                <w:ilvl w:val="0"/>
-                <w:numId w:val="14"/>
-              </w:numPr>
+              <w:pStyle w:val="ListParagraph"/>
               <w:ind w:left="317"/>
               <w:jc w:val="both"/>
               <w:rPr>
                 <w:rFonts w:cs="Times New Roman"/>
               </w:rPr>
             </w:pPr>
-            <w:r>
-              <w:rPr>
-                <w:rFonts w:cs="Times New Roman"/>
-              </w:rPr>
-              <w:t>Suara langkah kaki saat bergerak</w:t>
-            </w:r>
-          </w:p>
-          <w:p>
-            <w:pPr>
-              <w:pStyle w:val="ListParagraph"/>
-              <w:numPr>
-                <w:ilvl w:val="0"/>
-                <w:numId w:val="14"/>
-              </w:numPr>
-              <w:ind w:left="317"/>
-              <w:jc w:val="both"/>
-              <w:rPr>
-                <w:rFonts w:cs="Times New Roman"/>
-              </w:rPr>
-            </w:pPr>
-            <w:r>
-              <w:rPr>
-                <w:rFonts w:cs="Times New Roman"/>
-              </w:rPr>
-              <w:t>Suara tabung gas bocor</w:t>
-            </w:r>
           </w:p>
         </w:tc>
       </w:tr>
@@ -2621,99 +2540,13 @@
           </w:p>
           <w:p>
             <w:pPr>
-              <w:ind w:left="-43"/>
-              <w:jc w:val="both"/>
-              <w:rPr>
-                <w:rFonts w:cs="Times New Roman"/>
-              </w:rPr>
-            </w:pPr>
-            <w:r>
-              <w:rPr>
-                <w:rFonts w:cs="Times New Roman"/>
-              </w:rPr>
-              <w:t>FX</w:t>
-            </w:r>
-          </w:p>
-          <w:p>
-            <w:pPr>
-              <w:pStyle w:val="ListParagraph"/>
-              <w:numPr>
-                <w:ilvl w:val="0"/>
-                <w:numId w:val="14"/>
-              </w:numPr>
+              <w:pStyle w:val="ListParagraph"/>
               <w:ind w:left="317"/>
               <w:jc w:val="both"/>
               <w:rPr>
                 <w:rFonts w:cs="Times New Roman"/>
               </w:rPr>
             </w:pPr>
-            <w:r>
-              <w:rPr>
-                <w:rFonts w:cs="Times New Roman"/>
-              </w:rPr>
-              <w:t>Asap tipis</w:t>
-            </w:r>
-          </w:p>
-          <w:p>
-            <w:pPr>
-              <w:ind w:left="-43"/>
-              <w:jc w:val="both"/>
-              <w:rPr>
-                <w:rFonts w:cs="Times New Roman"/>
-              </w:rPr>
-            </w:pPr>
-            <w:r>
-              <w:rPr>
-                <w:rFonts w:cs="Times New Roman"/>
-              </w:rPr>
-              <w:t>SFX</w:t>
-            </w:r>
-          </w:p>
-          <w:p>
-            <w:pPr>
-              <w:pStyle w:val="ListParagraph"/>
-              <w:numPr>
-                <w:ilvl w:val="0"/>
-                <w:numId w:val="14"/>
-              </w:numPr>
-              <w:ind w:left="317"/>
-              <w:jc w:val="both"/>
-              <w:rPr>
-                <w:rFonts w:cs="Times New Roman"/>
-              </w:rPr>
-            </w:pPr>
-            <w:r>
-              <w:rPr>
-                <w:rFonts w:cs="Times New Roman"/>
-              </w:rPr>
-              <w:t>Suara langkah kaki saat bergerak</w:t>
-            </w:r>
-          </w:p>
-          <w:p>
-            <w:pPr>
-              <w:pStyle w:val="ListParagraph"/>
-              <w:numPr>
-                <w:ilvl w:val="0"/>
-                <w:numId w:val="14"/>
-              </w:numPr>
-              <w:ind w:left="317"/>
-              <w:jc w:val="both"/>
-              <w:rPr>
-                <w:rFonts w:cs="Times New Roman"/>
-              </w:rPr>
-            </w:pPr>
-            <w:r>
-              <w:rPr>
-                <w:rFonts w:cs="Times New Roman"/>
-              </w:rPr>
-              <w:t xml:space="preserve">Suara </w:t>
-            </w:r>
-            <w:r>
-              <w:rPr>
-                <w:rFonts w:cs="Times New Roman"/>
-              </w:rPr>
-              <w:t>gemercik api kecil</w:t>
-            </w:r>
           </w:p>
         </w:tc>
       </w:tr>
@@ -3061,93 +2894,13 @@
           </w:p>
           <w:p>
             <w:pPr>
-              <w:ind w:left="-43"/>
-              <w:jc w:val="both"/>
-              <w:rPr>
-                <w:rFonts w:cs="Times New Roman"/>
-              </w:rPr>
-            </w:pPr>
-            <w:r>
-              <w:rPr>
-                <w:rFonts w:cs="Times New Roman"/>
-              </w:rPr>
-              <w:t>FX</w:t>
-            </w:r>
-          </w:p>
-          <w:p>
-            <w:pPr>
-              <w:pStyle w:val="ListParagraph"/>
-              <w:numPr>
-                <w:ilvl w:val="0"/>
-                <w:numId w:val="14"/>
-              </w:numPr>
+              <w:pStyle w:val="ListParagraph"/>
               <w:ind w:left="317"/>
               <w:jc w:val="both"/>
               <w:rPr>
                 <w:rFonts w:cs="Times New Roman"/>
               </w:rPr>
             </w:pPr>
-            <w:r>
-              <w:rPr>
-                <w:rFonts w:cs="Times New Roman"/>
-              </w:rPr>
-              <w:t>Asap tebal</w:t>
-            </w:r>
-          </w:p>
-          <w:p>
-            <w:pPr>
-              <w:ind w:left="-43"/>
-              <w:jc w:val="both"/>
-              <w:rPr>
-                <w:rFonts w:cs="Times New Roman"/>
-              </w:rPr>
-            </w:pPr>
-            <w:r>
-              <w:rPr>
-                <w:rFonts w:cs="Times New Roman"/>
-              </w:rPr>
-              <w:t>SFX</w:t>
-            </w:r>
-          </w:p>
-          <w:p>
-            <w:pPr>
-              <w:pStyle w:val="ListParagraph"/>
-              <w:numPr>
-                <w:ilvl w:val="0"/>
-                <w:numId w:val="14"/>
-              </w:numPr>
-              <w:ind w:left="317"/>
-              <w:jc w:val="both"/>
-              <w:rPr>
-                <w:rFonts w:cs="Times New Roman"/>
-              </w:rPr>
-            </w:pPr>
-            <w:r>
-              <w:rPr>
-                <w:rFonts w:cs="Times New Roman"/>
-              </w:rPr>
-              <w:t>Suara langkah kaki saat bergerak</w:t>
-            </w:r>
-          </w:p>
-          <w:p>
-            <w:pPr>
-              <w:pStyle w:val="ListParagraph"/>
-              <w:numPr>
-                <w:ilvl w:val="0"/>
-                <w:numId w:val="14"/>
-              </w:numPr>
-              <w:ind w:left="317"/>
-              <w:jc w:val="both"/>
-              <w:rPr>
-                <w:rFonts w:cs="Times New Roman"/>
-              </w:rPr>
-            </w:pPr>
-            <w:r>
-              <w:rPr>
-                <w:rFonts w:cs="Times New Roman"/>
-              </w:rPr>
-              <w:t>Suara gemercik api kecil</w:t>
-            </w:r>
           </w:p>
         </w:tc>
       </w:tr>
@@ -3156,6 +2909,2302 @@
       <w:pPr>
         <w:pStyle w:val="Heading1"/>
       </w:pPr>
+    </w:p>
+    <w:p/>
+    <w:p/>
+    <w:p/>
+    <w:p/>
+    <w:p>
+      <w:pPr>
+        <w:pStyle w:val="Heading1"/>
+        <w:numPr>
+          <w:ilvl w:val="0"/>
+          <w:numId w:val="4"/>
+        </w:numPr>
+      </w:pPr>
+      <w:r>
+        <w:lastRenderedPageBreak/>
+        <w:t>Interaksi dan Asset</w:t>
+      </w:r>
+    </w:p>
+    <w:p/>
+    <w:tbl>
+      <w:tblPr>
+        <w:tblStyle w:val="TableGrid"/>
+        <w:tblW w:w="0" w:type="auto"/>
+        <w:tblInd w:w="250" w:type="dxa"/>
+        <w:tblLayout w:type="fixed"/>
+        <w:tblLook w:val="04A0" w:firstRow="1" w:lastRow="0" w:firstColumn="1" w:lastColumn="0" w:noHBand="0" w:noVBand="1"/>
+      </w:tblPr>
+      <w:tblGrid>
+        <w:gridCol w:w="596"/>
+        <w:gridCol w:w="4082"/>
+        <w:gridCol w:w="4314"/>
+      </w:tblGrid>
+      <w:tr>
+        <w:tc>
+          <w:tcPr>
+            <w:tcW w:w="596" w:type="dxa"/>
+          </w:tcPr>
+          <w:p>
+            <w:pPr>
+              <w:jc w:val="center"/>
+              <w:rPr>
+                <w:rFonts w:cs="Times New Roman"/>
+                <w:b/>
+              </w:rPr>
+            </w:pPr>
+            <w:r>
+              <w:rPr>
+                <w:rFonts w:cs="Times New Roman"/>
+                <w:b/>
+              </w:rPr>
+              <w:t>NO</w:t>
+            </w:r>
+          </w:p>
+        </w:tc>
+        <w:tc>
+          <w:tcPr>
+            <w:tcW w:w="8396" w:type="dxa"/>
+            <w:gridSpan w:val="2"/>
+          </w:tcPr>
+          <w:p>
+            <w:pPr>
+              <w:tabs>
+                <w:tab w:val="left" w:pos="2461"/>
+              </w:tabs>
+              <w:jc w:val="center"/>
+              <w:rPr>
+                <w:rFonts w:cs="Times New Roman"/>
+                <w:b/>
+              </w:rPr>
+            </w:pPr>
+            <w:r>
+              <w:rPr>
+                <w:rFonts w:cs="Times New Roman"/>
+                <w:b/>
+              </w:rPr>
+              <w:t>Asset</w:t>
+            </w:r>
+          </w:p>
+        </w:tc>
+      </w:tr>
+      <w:tr>
+        <w:trPr>
+          <w:trHeight w:val="1460"/>
+        </w:trPr>
+        <w:tc>
+          <w:tcPr>
+            <w:tcW w:w="596" w:type="dxa"/>
+          </w:tcPr>
+          <w:p>
+            <w:pPr>
+              <w:jc w:val="center"/>
+              <w:rPr>
+                <w:rFonts w:cs="Times New Roman"/>
+                <w:b/>
+              </w:rPr>
+            </w:pPr>
+            <w:r>
+              <w:rPr>
+                <w:rFonts w:cs="Times New Roman"/>
+                <w:b/>
+              </w:rPr>
+              <w:t>1</w:t>
+            </w:r>
+          </w:p>
+        </w:tc>
+        <w:tc>
+          <w:tcPr>
+            <w:tcW w:w="4082" w:type="dxa"/>
+          </w:tcPr>
+          <w:p>
+            <w:pPr>
+              <w:rPr>
+                <w:rFonts w:cs="Times New Roman"/>
+              </w:rPr>
+            </w:pPr>
+            <w:r>
+              <w:rPr>
+                <w:rFonts w:cs="Times New Roman"/>
+              </w:rPr>
+              <w:t>Perabotan dapur</w:t>
+            </w:r>
+          </w:p>
+          <w:p>
+            <w:pPr>
+              <w:rPr>
+                <w:rFonts w:cs="Times New Roman"/>
+              </w:rPr>
+            </w:pPr>
+          </w:p>
+          <w:p>
+            <w:pPr>
+              <w:rPr>
+                <w:rFonts w:cs="Times New Roman"/>
+              </w:rPr>
+            </w:pPr>
+          </w:p>
+          <w:p>
+            <w:pPr>
+              <w:rPr>
+                <w:rFonts w:cs="Times New Roman"/>
+              </w:rPr>
+            </w:pPr>
+          </w:p>
+          <w:p>
+            <w:pPr>
+              <w:rPr>
+                <w:rFonts w:cs="Times New Roman"/>
+              </w:rPr>
+            </w:pPr>
+          </w:p>
+          <w:p>
+            <w:pPr>
+              <w:rPr>
+                <w:rFonts w:cs="Times New Roman"/>
+              </w:rPr>
+            </w:pPr>
+          </w:p>
+          <w:p>
+            <w:pPr>
+              <w:rPr>
+                <w:rFonts w:cs="Times New Roman"/>
+              </w:rPr>
+            </w:pPr>
+          </w:p>
+          <w:p>
+            <w:pPr>
+              <w:rPr>
+                <w:rFonts w:cs="Times New Roman"/>
+              </w:rPr>
+            </w:pPr>
+          </w:p>
+        </w:tc>
+        <w:tc>
+          <w:tcPr>
+            <w:tcW w:w="4314" w:type="dxa"/>
+          </w:tcPr>
+          <w:p>
+            <w:pPr>
+              <w:pStyle w:val="ListParagraph"/>
+              <w:numPr>
+                <w:ilvl w:val="0"/>
+                <w:numId w:val="12"/>
+              </w:numPr>
+              <w:ind w:left="317"/>
+              <w:jc w:val="both"/>
+              <w:rPr>
+                <w:rFonts w:cs="Times New Roman"/>
+              </w:rPr>
+            </w:pPr>
+            <w:r>
+              <w:rPr>
+                <w:rFonts w:cs="Times New Roman"/>
+              </w:rPr>
+              <w:t>Meja makan</w:t>
+            </w:r>
+          </w:p>
+          <w:p>
+            <w:pPr>
+              <w:pStyle w:val="ListParagraph"/>
+              <w:numPr>
+                <w:ilvl w:val="0"/>
+                <w:numId w:val="12"/>
+              </w:numPr>
+              <w:ind w:left="317"/>
+              <w:jc w:val="both"/>
+              <w:rPr>
+                <w:rFonts w:cs="Times New Roman"/>
+              </w:rPr>
+            </w:pPr>
+            <w:r>
+              <w:rPr>
+                <w:rFonts w:cs="Times New Roman"/>
+              </w:rPr>
+              <w:t xml:space="preserve">Kursi </w:t>
+            </w:r>
+          </w:p>
+          <w:p>
+            <w:pPr>
+              <w:pStyle w:val="ListParagraph"/>
+              <w:numPr>
+                <w:ilvl w:val="0"/>
+                <w:numId w:val="12"/>
+              </w:numPr>
+              <w:ind w:left="317"/>
+              <w:jc w:val="both"/>
+              <w:rPr>
+                <w:rFonts w:cs="Times New Roman"/>
+              </w:rPr>
+            </w:pPr>
+            <w:r>
+              <w:rPr>
+                <w:rFonts w:cs="Times New Roman"/>
+              </w:rPr>
+              <w:t>Lemari pendingin</w:t>
+            </w:r>
+          </w:p>
+          <w:p>
+            <w:pPr>
+              <w:pStyle w:val="ListParagraph"/>
+              <w:numPr>
+                <w:ilvl w:val="0"/>
+                <w:numId w:val="12"/>
+              </w:numPr>
+              <w:ind w:left="317"/>
+              <w:jc w:val="both"/>
+              <w:rPr>
+                <w:rFonts w:cs="Times New Roman"/>
+              </w:rPr>
+            </w:pPr>
+            <w:r>
+              <w:rPr>
+                <w:rFonts w:cs="Times New Roman"/>
+              </w:rPr>
+              <w:t>Wastafel</w:t>
+            </w:r>
+          </w:p>
+          <w:p>
+            <w:pPr>
+              <w:pStyle w:val="ListParagraph"/>
+              <w:numPr>
+                <w:ilvl w:val="0"/>
+                <w:numId w:val="12"/>
+              </w:numPr>
+              <w:ind w:left="317"/>
+              <w:jc w:val="both"/>
+              <w:rPr>
+                <w:rFonts w:cs="Times New Roman"/>
+              </w:rPr>
+            </w:pPr>
+            <w:r>
+              <w:rPr>
+                <w:rFonts w:cs="Times New Roman"/>
+              </w:rPr>
+              <w:t>Microwave</w:t>
+            </w:r>
+          </w:p>
+        </w:tc>
+      </w:tr>
+      <w:tr>
+        <w:tc>
+          <w:tcPr>
+            <w:tcW w:w="596" w:type="dxa"/>
+          </w:tcPr>
+          <w:p>
+            <w:pPr>
+              <w:jc w:val="center"/>
+              <w:rPr>
+                <w:rFonts w:cs="Times New Roman"/>
+                <w:b/>
+              </w:rPr>
+            </w:pPr>
+            <w:r>
+              <w:rPr>
+                <w:rFonts w:cs="Times New Roman"/>
+                <w:b/>
+              </w:rPr>
+              <w:t>2</w:t>
+            </w:r>
+          </w:p>
+        </w:tc>
+        <w:tc>
+          <w:tcPr>
+            <w:tcW w:w="4082" w:type="dxa"/>
+          </w:tcPr>
+          <w:p>
+            <w:pPr>
+              <w:rPr>
+                <w:rFonts w:cs="Times New Roman"/>
+              </w:rPr>
+            </w:pPr>
+            <w:r>
+              <w:rPr>
+                <w:rFonts w:cs="Times New Roman"/>
+              </w:rPr>
+              <w:t xml:space="preserve">Perabotan kamar </w:t>
+            </w:r>
+          </w:p>
+          <w:p>
+            <w:pPr>
+              <w:rPr>
+                <w:rFonts w:cs="Times New Roman"/>
+              </w:rPr>
+            </w:pPr>
+          </w:p>
+          <w:p>
+            <w:pPr>
+              <w:rPr>
+                <w:rFonts w:cs="Times New Roman"/>
+              </w:rPr>
+            </w:pPr>
+          </w:p>
+          <w:p>
+            <w:pPr>
+              <w:rPr>
+                <w:rFonts w:cs="Times New Roman"/>
+              </w:rPr>
+            </w:pPr>
+          </w:p>
+        </w:tc>
+        <w:tc>
+          <w:tcPr>
+            <w:tcW w:w="4314" w:type="dxa"/>
+          </w:tcPr>
+          <w:p>
+            <w:pPr>
+              <w:pStyle w:val="ListParagraph"/>
+              <w:numPr>
+                <w:ilvl w:val="0"/>
+                <w:numId w:val="13"/>
+              </w:numPr>
+              <w:ind w:left="317" w:hanging="283"/>
+              <w:jc w:val="both"/>
+              <w:rPr>
+                <w:rFonts w:cs="Times New Roman"/>
+              </w:rPr>
+            </w:pPr>
+            <w:r>
+              <w:rPr>
+                <w:rFonts w:cs="Times New Roman"/>
+              </w:rPr>
+              <w:t>Tempat tidur</w:t>
+            </w:r>
+          </w:p>
+          <w:p>
+            <w:pPr>
+              <w:pStyle w:val="ListParagraph"/>
+              <w:numPr>
+                <w:ilvl w:val="0"/>
+                <w:numId w:val="13"/>
+              </w:numPr>
+              <w:ind w:left="317" w:hanging="283"/>
+              <w:jc w:val="both"/>
+              <w:rPr>
+                <w:rFonts w:cs="Times New Roman"/>
+              </w:rPr>
+            </w:pPr>
+            <w:r>
+              <w:rPr>
+                <w:rFonts w:cs="Times New Roman"/>
+              </w:rPr>
+              <w:t>Kaca</w:t>
+            </w:r>
+          </w:p>
+          <w:p>
+            <w:pPr>
+              <w:pStyle w:val="ListParagraph"/>
+              <w:numPr>
+                <w:ilvl w:val="0"/>
+                <w:numId w:val="13"/>
+              </w:numPr>
+              <w:ind w:left="317" w:hanging="283"/>
+              <w:jc w:val="both"/>
+              <w:rPr>
+                <w:rFonts w:cs="Times New Roman"/>
+              </w:rPr>
+            </w:pPr>
+            <w:r>
+              <w:rPr>
+                <w:rFonts w:cs="Times New Roman"/>
+              </w:rPr>
+              <w:t>Lemari Baju</w:t>
+            </w:r>
+          </w:p>
+          <w:p>
+            <w:pPr>
+              <w:pStyle w:val="ListParagraph"/>
+              <w:numPr>
+                <w:ilvl w:val="0"/>
+                <w:numId w:val="13"/>
+              </w:numPr>
+              <w:ind w:left="317" w:hanging="283"/>
+              <w:jc w:val="both"/>
+              <w:rPr>
+                <w:rFonts w:cs="Times New Roman"/>
+              </w:rPr>
+            </w:pPr>
+            <w:r>
+              <w:rPr>
+                <w:rFonts w:cs="Times New Roman"/>
+              </w:rPr>
+              <w:t>Lampu</w:t>
+            </w:r>
+          </w:p>
+          <w:p>
+            <w:pPr>
+              <w:pStyle w:val="ListParagraph"/>
+              <w:numPr>
+                <w:ilvl w:val="0"/>
+                <w:numId w:val="13"/>
+              </w:numPr>
+              <w:ind w:left="317" w:hanging="283"/>
+              <w:jc w:val="both"/>
+              <w:rPr>
+                <w:rFonts w:cs="Times New Roman"/>
+              </w:rPr>
+            </w:pPr>
+            <w:r>
+              <w:rPr>
+                <w:rFonts w:cs="Times New Roman"/>
+              </w:rPr>
+              <w:t>Lemari Buku</w:t>
+            </w:r>
+          </w:p>
+          <w:p>
+            <w:pPr>
+              <w:pStyle w:val="ListParagraph"/>
+              <w:ind w:left="317"/>
+              <w:jc w:val="both"/>
+              <w:rPr>
+                <w:rFonts w:cs="Times New Roman"/>
+              </w:rPr>
+            </w:pPr>
+          </w:p>
+        </w:tc>
+      </w:tr>
+      <w:tr>
+        <w:trPr>
+          <w:trHeight w:val="1125"/>
+        </w:trPr>
+        <w:tc>
+          <w:tcPr>
+            <w:tcW w:w="596" w:type="dxa"/>
+          </w:tcPr>
+          <w:p>
+            <w:pPr>
+              <w:jc w:val="center"/>
+              <w:rPr>
+                <w:rFonts w:cs="Times New Roman"/>
+              </w:rPr>
+            </w:pPr>
+            <w:r>
+              <w:rPr>
+                <w:rFonts w:cs="Times New Roman"/>
+              </w:rPr>
+              <w:t>3</w:t>
+            </w:r>
+          </w:p>
+        </w:tc>
+        <w:tc>
+          <w:tcPr>
+            <w:tcW w:w="4082" w:type="dxa"/>
+          </w:tcPr>
+          <w:p>
+            <w:pPr>
+              <w:rPr>
+                <w:rFonts w:cs="Times New Roman"/>
+              </w:rPr>
+            </w:pPr>
+            <w:r>
+              <w:rPr>
+                <w:rFonts w:cs="Times New Roman"/>
+              </w:rPr>
+              <w:t>Kamar Tidur</w:t>
+            </w:r>
+          </w:p>
+        </w:tc>
+        <w:tc>
+          <w:tcPr>
+            <w:tcW w:w="4314" w:type="dxa"/>
+          </w:tcPr>
+          <w:p>
+            <w:pPr>
+              <w:pStyle w:val="ListParagraph"/>
+              <w:numPr>
+                <w:ilvl w:val="0"/>
+                <w:numId w:val="14"/>
+              </w:numPr>
+              <w:ind w:left="317"/>
+              <w:jc w:val="both"/>
+              <w:rPr>
+                <w:rFonts w:cs="Times New Roman"/>
+              </w:rPr>
+            </w:pPr>
+            <w:r>
+              <w:rPr>
+                <w:rFonts w:cs="Times New Roman"/>
+              </w:rPr>
+              <w:t>Toilet</w:t>
+            </w:r>
+          </w:p>
+          <w:p>
+            <w:pPr>
+              <w:pStyle w:val="ListParagraph"/>
+              <w:numPr>
+                <w:ilvl w:val="0"/>
+                <w:numId w:val="14"/>
+              </w:numPr>
+              <w:ind w:left="317"/>
+              <w:jc w:val="both"/>
+              <w:rPr>
+                <w:rFonts w:cs="Times New Roman"/>
+              </w:rPr>
+            </w:pPr>
+            <w:r>
+              <w:rPr>
+                <w:rFonts w:cs="Times New Roman"/>
+              </w:rPr>
+              <w:t>Kaca</w:t>
+            </w:r>
+          </w:p>
+          <w:p>
+            <w:pPr>
+              <w:pStyle w:val="ListParagraph"/>
+              <w:numPr>
+                <w:ilvl w:val="0"/>
+                <w:numId w:val="14"/>
+              </w:numPr>
+              <w:ind w:left="317"/>
+              <w:jc w:val="both"/>
+              <w:rPr>
+                <w:rFonts w:cs="Times New Roman"/>
+              </w:rPr>
+            </w:pPr>
+            <w:r>
+              <w:rPr>
+                <w:rFonts w:cs="Times New Roman"/>
+              </w:rPr>
+              <w:t>Wastafel</w:t>
+            </w:r>
+          </w:p>
+          <w:p>
+            <w:pPr>
+              <w:pStyle w:val="ListParagraph"/>
+              <w:numPr>
+                <w:ilvl w:val="0"/>
+                <w:numId w:val="14"/>
+              </w:numPr>
+              <w:ind w:left="317"/>
+              <w:jc w:val="both"/>
+              <w:rPr>
+                <w:rFonts w:cs="Times New Roman"/>
+              </w:rPr>
+            </w:pPr>
+            <w:r>
+              <w:rPr>
+                <w:rFonts w:cs="Times New Roman"/>
+              </w:rPr>
+              <w:t>Bathtub</w:t>
+            </w:r>
+          </w:p>
+          <w:p>
+            <w:pPr>
+              <w:pStyle w:val="ListParagraph"/>
+              <w:ind w:left="317"/>
+              <w:jc w:val="both"/>
+              <w:rPr>
+                <w:rFonts w:cs="Times New Roman"/>
+              </w:rPr>
+            </w:pPr>
+          </w:p>
+        </w:tc>
+      </w:tr>
+      <w:tr>
+        <w:trPr>
+          <w:trHeight w:val="2280"/>
+        </w:trPr>
+        <w:tc>
+          <w:tcPr>
+            <w:tcW w:w="596" w:type="dxa"/>
+          </w:tcPr>
+          <w:p>
+            <w:pPr>
+              <w:jc w:val="center"/>
+              <w:rPr>
+                <w:rFonts w:cs="Times New Roman"/>
+                <w:b/>
+              </w:rPr>
+            </w:pPr>
+            <w:r>
+              <w:rPr>
+                <w:rFonts w:cs="Times New Roman"/>
+                <w:b/>
+              </w:rPr>
+              <w:t>4</w:t>
+            </w:r>
+          </w:p>
+        </w:tc>
+        <w:tc>
+          <w:tcPr>
+            <w:tcW w:w="4082" w:type="dxa"/>
+          </w:tcPr>
+          <w:p>
+            <w:pPr>
+              <w:rPr>
+                <w:rFonts w:cs="Times New Roman"/>
+              </w:rPr>
+            </w:pPr>
+            <w:r>
+              <w:rPr>
+                <w:rFonts w:cs="Times New Roman"/>
+              </w:rPr>
+              <w:t>Ruang Tamu</w:t>
+            </w:r>
+          </w:p>
+          <w:p>
+            <w:pPr>
+              <w:rPr>
+                <w:rFonts w:cs="Times New Roman"/>
+              </w:rPr>
+            </w:pPr>
+          </w:p>
+          <w:p>
+            <w:pPr>
+              <w:rPr>
+                <w:rFonts w:cs="Times New Roman"/>
+              </w:rPr>
+            </w:pPr>
+          </w:p>
+          <w:p>
+            <w:pPr>
+              <w:rPr>
+                <w:rFonts w:cs="Times New Roman"/>
+              </w:rPr>
+            </w:pPr>
+          </w:p>
+          <w:p>
+            <w:pPr>
+              <w:rPr>
+                <w:rFonts w:cs="Times New Roman"/>
+              </w:rPr>
+            </w:pPr>
+          </w:p>
+          <w:p>
+            <w:pPr>
+              <w:rPr>
+                <w:rFonts w:cs="Times New Roman"/>
+              </w:rPr>
+            </w:pPr>
+          </w:p>
+          <w:p>
+            <w:pPr>
+              <w:rPr>
+                <w:rFonts w:cs="Times New Roman"/>
+              </w:rPr>
+            </w:pPr>
+          </w:p>
+          <w:p>
+            <w:pPr>
+              <w:rPr>
+                <w:rFonts w:cs="Times New Roman"/>
+              </w:rPr>
+            </w:pPr>
+          </w:p>
+          <w:p>
+            <w:pPr>
+              <w:rPr>
+                <w:rFonts w:cs="Times New Roman"/>
+              </w:rPr>
+            </w:pPr>
+          </w:p>
+          <w:p>
+            <w:pPr>
+              <w:rPr>
+                <w:rFonts w:cs="Times New Roman"/>
+              </w:rPr>
+            </w:pPr>
+          </w:p>
+        </w:tc>
+        <w:tc>
+          <w:tcPr>
+            <w:tcW w:w="4314" w:type="dxa"/>
+          </w:tcPr>
+          <w:p>
+            <w:pPr>
+              <w:pStyle w:val="ListParagraph"/>
+              <w:numPr>
+                <w:ilvl w:val="0"/>
+                <w:numId w:val="14"/>
+              </w:numPr>
+              <w:ind w:left="317"/>
+              <w:jc w:val="both"/>
+              <w:rPr>
+                <w:rFonts w:cs="Times New Roman"/>
+              </w:rPr>
+            </w:pPr>
+            <w:r>
+              <w:rPr>
+                <w:rFonts w:cs="Times New Roman"/>
+              </w:rPr>
+              <w:t>Sofa</w:t>
+            </w:r>
+          </w:p>
+          <w:p>
+            <w:pPr>
+              <w:pStyle w:val="ListParagraph"/>
+              <w:numPr>
+                <w:ilvl w:val="0"/>
+                <w:numId w:val="14"/>
+              </w:numPr>
+              <w:ind w:left="317"/>
+              <w:jc w:val="both"/>
+              <w:rPr>
+                <w:rFonts w:cs="Times New Roman"/>
+              </w:rPr>
+            </w:pPr>
+            <w:r>
+              <w:rPr>
+                <w:rFonts w:cs="Times New Roman"/>
+              </w:rPr>
+              <w:t>Lemari</w:t>
+            </w:r>
+          </w:p>
+          <w:p>
+            <w:pPr>
+              <w:pStyle w:val="ListParagraph"/>
+              <w:numPr>
+                <w:ilvl w:val="0"/>
+                <w:numId w:val="14"/>
+              </w:numPr>
+              <w:ind w:left="317"/>
+              <w:jc w:val="both"/>
+              <w:rPr>
+                <w:rFonts w:cs="Times New Roman"/>
+              </w:rPr>
+            </w:pPr>
+            <w:r>
+              <w:rPr>
+                <w:rFonts w:cs="Times New Roman"/>
+              </w:rPr>
+              <w:t>TV</w:t>
+            </w:r>
+          </w:p>
+          <w:p>
+            <w:pPr>
+              <w:pStyle w:val="ListParagraph"/>
+              <w:numPr>
+                <w:ilvl w:val="0"/>
+                <w:numId w:val="14"/>
+              </w:numPr>
+              <w:ind w:left="317"/>
+              <w:jc w:val="both"/>
+              <w:rPr>
+                <w:rFonts w:cs="Times New Roman"/>
+              </w:rPr>
+            </w:pPr>
+            <w:r>
+              <w:rPr>
+                <w:rFonts w:cs="Times New Roman"/>
+              </w:rPr>
+              <w:t>Meja Tamu</w:t>
+            </w:r>
+          </w:p>
+          <w:p>
+            <w:pPr>
+              <w:pStyle w:val="ListParagraph"/>
+              <w:numPr>
+                <w:ilvl w:val="0"/>
+                <w:numId w:val="14"/>
+              </w:numPr>
+              <w:ind w:left="317"/>
+              <w:jc w:val="both"/>
+              <w:rPr>
+                <w:rFonts w:cs="Times New Roman"/>
+              </w:rPr>
+            </w:pPr>
+            <w:r>
+              <w:rPr>
+                <w:rFonts w:cs="Times New Roman"/>
+              </w:rPr>
+              <w:t>MejaTV</w:t>
+            </w:r>
+          </w:p>
+          <w:p>
+            <w:pPr>
+              <w:pStyle w:val="ListParagraph"/>
+              <w:numPr>
+                <w:ilvl w:val="0"/>
+                <w:numId w:val="14"/>
+              </w:numPr>
+              <w:ind w:left="317"/>
+              <w:jc w:val="both"/>
+              <w:rPr>
+                <w:rFonts w:cs="Times New Roman"/>
+              </w:rPr>
+            </w:pPr>
+            <w:r>
+              <w:rPr>
+                <w:rFonts w:cs="Times New Roman"/>
+              </w:rPr>
+              <w:t>Pintu</w:t>
+            </w:r>
+          </w:p>
+          <w:p>
+            <w:pPr>
+              <w:jc w:val="both"/>
+              <w:rPr>
+                <w:rFonts w:cs="Times New Roman"/>
+              </w:rPr>
+            </w:pPr>
+          </w:p>
+        </w:tc>
+      </w:tr>
+      <w:tr>
+        <w:tc>
+          <w:tcPr>
+            <w:tcW w:w="596" w:type="dxa"/>
+          </w:tcPr>
+          <w:p>
+            <w:pPr>
+              <w:jc w:val="center"/>
+              <w:rPr>
+                <w:rFonts w:cs="Times New Roman"/>
+                <w:b/>
+              </w:rPr>
+            </w:pPr>
+            <w:r>
+              <w:rPr>
+                <w:rFonts w:cs="Times New Roman"/>
+                <w:b/>
+              </w:rPr>
+              <w:t>5</w:t>
+            </w:r>
+          </w:p>
+        </w:tc>
+        <w:tc>
+          <w:tcPr>
+            <w:tcW w:w="4082" w:type="dxa"/>
+          </w:tcPr>
+          <w:p>
+            <w:pPr>
+              <w:rPr>
+                <w:rFonts w:cs="Times New Roman"/>
+              </w:rPr>
+            </w:pPr>
+            <w:r>
+              <w:rPr>
+                <w:rFonts w:cs="Times New Roman"/>
+              </w:rPr>
+              <w:t>Effects</w:t>
+            </w:r>
+          </w:p>
+          <w:p>
+            <w:pPr>
+              <w:rPr>
+                <w:rFonts w:cs="Times New Roman"/>
+              </w:rPr>
+            </w:pPr>
+          </w:p>
+          <w:p>
+            <w:pPr>
+              <w:rPr>
+                <w:rFonts w:cs="Times New Roman"/>
+              </w:rPr>
+            </w:pPr>
+          </w:p>
+          <w:p>
+            <w:pPr>
+              <w:rPr>
+                <w:rFonts w:cs="Times New Roman"/>
+              </w:rPr>
+            </w:pPr>
+          </w:p>
+          <w:p>
+            <w:pPr>
+              <w:rPr>
+                <w:rFonts w:cs="Times New Roman"/>
+              </w:rPr>
+            </w:pPr>
+          </w:p>
+          <w:p>
+            <w:pPr>
+              <w:rPr>
+                <w:rFonts w:cs="Times New Roman"/>
+              </w:rPr>
+            </w:pPr>
+          </w:p>
+          <w:p>
+            <w:pPr>
+              <w:rPr>
+                <w:rFonts w:cs="Times New Roman"/>
+              </w:rPr>
+            </w:pPr>
+          </w:p>
+          <w:p>
+            <w:pPr>
+              <w:rPr>
+                <w:rFonts w:cs="Times New Roman"/>
+              </w:rPr>
+            </w:pPr>
+          </w:p>
+        </w:tc>
+        <w:tc>
+          <w:tcPr>
+            <w:tcW w:w="4314" w:type="dxa"/>
+          </w:tcPr>
+          <w:p>
+            <w:pPr>
+              <w:jc w:val="both"/>
+              <w:rPr>
+                <w:rFonts w:cs="Times New Roman"/>
+              </w:rPr>
+            </w:pPr>
+            <w:r>
+              <w:rPr>
+                <w:rFonts w:cs="Times New Roman"/>
+              </w:rPr>
+              <w:t>FX</w:t>
+            </w:r>
+          </w:p>
+          <w:p>
+            <w:pPr>
+              <w:pStyle w:val="ListParagraph"/>
+              <w:numPr>
+                <w:ilvl w:val="0"/>
+                <w:numId w:val="14"/>
+              </w:numPr>
+              <w:ind w:left="317"/>
+              <w:jc w:val="both"/>
+              <w:rPr>
+                <w:rFonts w:cs="Times New Roman"/>
+              </w:rPr>
+            </w:pPr>
+            <w:r>
+              <w:rPr>
+                <w:rFonts w:cs="Times New Roman"/>
+              </w:rPr>
+              <w:t>Asap tipis</w:t>
+            </w:r>
+          </w:p>
+          <w:p>
+            <w:pPr>
+              <w:pStyle w:val="ListParagraph"/>
+              <w:numPr>
+                <w:ilvl w:val="0"/>
+                <w:numId w:val="14"/>
+              </w:numPr>
+              <w:ind w:left="317"/>
+              <w:jc w:val="both"/>
+              <w:rPr>
+                <w:rFonts w:cs="Times New Roman"/>
+              </w:rPr>
+            </w:pPr>
+            <w:r>
+              <w:rPr>
+                <w:rFonts w:cs="Times New Roman"/>
+              </w:rPr>
+              <w:t>Asap tepas</w:t>
+            </w:r>
+          </w:p>
+          <w:p>
+            <w:pPr>
+              <w:pStyle w:val="ListParagraph"/>
+              <w:numPr>
+                <w:ilvl w:val="0"/>
+                <w:numId w:val="14"/>
+              </w:numPr>
+              <w:ind w:left="317"/>
+              <w:jc w:val="both"/>
+              <w:rPr>
+                <w:rFonts w:cs="Times New Roman"/>
+              </w:rPr>
+            </w:pPr>
+            <w:r>
+              <w:rPr>
+                <w:rFonts w:cs="Times New Roman"/>
+              </w:rPr>
+              <w:t>Api</w:t>
+            </w:r>
+          </w:p>
+          <w:p>
+            <w:pPr>
+              <w:pStyle w:val="ListParagraph"/>
+              <w:ind w:left="317"/>
+              <w:jc w:val="both"/>
+              <w:rPr>
+                <w:rFonts w:cs="Times New Roman"/>
+              </w:rPr>
+            </w:pPr>
+          </w:p>
+          <w:p>
+            <w:pPr>
+              <w:jc w:val="both"/>
+              <w:rPr>
+                <w:rFonts w:cs="Times New Roman"/>
+              </w:rPr>
+            </w:pPr>
+            <w:r>
+              <w:rPr>
+                <w:rFonts w:cs="Times New Roman"/>
+              </w:rPr>
+              <w:t>SFX</w:t>
+            </w:r>
+          </w:p>
+          <w:p>
+            <w:pPr>
+              <w:pStyle w:val="ListParagraph"/>
+              <w:numPr>
+                <w:ilvl w:val="0"/>
+                <w:numId w:val="14"/>
+              </w:numPr>
+              <w:ind w:left="317"/>
+              <w:jc w:val="both"/>
+              <w:rPr>
+                <w:rFonts w:cs="Times New Roman"/>
+              </w:rPr>
+            </w:pPr>
+            <w:r>
+              <w:rPr>
+                <w:rFonts w:cs="Times New Roman"/>
+              </w:rPr>
+              <w:t>Suara langkah kaki saat bergerak</w:t>
+            </w:r>
+          </w:p>
+          <w:p>
+            <w:pPr>
+              <w:pStyle w:val="ListParagraph"/>
+              <w:numPr>
+                <w:ilvl w:val="0"/>
+                <w:numId w:val="14"/>
+              </w:numPr>
+              <w:ind w:left="317"/>
+              <w:jc w:val="both"/>
+              <w:rPr>
+                <w:rFonts w:cs="Times New Roman"/>
+              </w:rPr>
+            </w:pPr>
+            <w:r>
+              <w:rPr>
+                <w:rFonts w:cs="Times New Roman"/>
+              </w:rPr>
+              <w:t xml:space="preserve">Suara </w:t>
+            </w:r>
+            <w:r>
+              <w:rPr>
+                <w:rFonts w:cs="Times New Roman"/>
+              </w:rPr>
+              <w:t>gemercik api kecil</w:t>
+            </w:r>
+          </w:p>
+          <w:p>
+            <w:pPr>
+              <w:pStyle w:val="ListParagraph"/>
+              <w:numPr>
+                <w:ilvl w:val="0"/>
+                <w:numId w:val="14"/>
+              </w:numPr>
+              <w:ind w:left="317"/>
+              <w:jc w:val="both"/>
+              <w:rPr>
+                <w:rFonts w:cs="Times New Roman"/>
+              </w:rPr>
+            </w:pPr>
+            <w:r>
+              <w:rPr>
+                <w:rFonts w:cs="Times New Roman"/>
+              </w:rPr>
+              <w:t>Suara tabung gas bocor</w:t>
+            </w:r>
+          </w:p>
+          <w:p>
+            <w:pPr>
+              <w:pStyle w:val="ListParagraph"/>
+              <w:numPr>
+                <w:ilvl w:val="0"/>
+                <w:numId w:val="14"/>
+              </w:numPr>
+              <w:ind w:left="317"/>
+              <w:jc w:val="both"/>
+              <w:rPr>
+                <w:rFonts w:cs="Times New Roman"/>
+              </w:rPr>
+            </w:pPr>
+            <w:r>
+              <w:rPr>
+                <w:rFonts w:cs="Times New Roman"/>
+              </w:rPr>
+              <w:t>Suara langkah kaki saat bergerak</w:t>
+            </w:r>
+          </w:p>
+          <w:p>
+            <w:pPr>
+              <w:pStyle w:val="ListParagraph"/>
+              <w:numPr>
+                <w:ilvl w:val="0"/>
+                <w:numId w:val="14"/>
+              </w:numPr>
+              <w:ind w:left="317"/>
+              <w:jc w:val="both"/>
+              <w:rPr>
+                <w:rFonts w:cs="Times New Roman"/>
+              </w:rPr>
+            </w:pPr>
+            <w:r>
+              <w:rPr>
+                <w:rFonts w:cs="Times New Roman"/>
+              </w:rPr>
+              <w:t>Suara gemercik api kecil</w:t>
+            </w:r>
+          </w:p>
+          <w:p>
+            <w:pPr>
+              <w:pStyle w:val="ListParagraph"/>
+              <w:numPr>
+                <w:ilvl w:val="0"/>
+                <w:numId w:val="14"/>
+              </w:numPr>
+              <w:ind w:left="317"/>
+              <w:jc w:val="both"/>
+              <w:rPr>
+                <w:rFonts w:cs="Times New Roman"/>
+              </w:rPr>
+            </w:pPr>
+            <w:r>
+              <w:rPr>
+                <w:rFonts w:cs="Times New Roman"/>
+              </w:rPr>
+              <w:t>Suara pintu</w:t>
+            </w:r>
+          </w:p>
+          <w:p>
+            <w:pPr>
+              <w:pStyle w:val="ListParagraph"/>
+              <w:numPr>
+                <w:ilvl w:val="0"/>
+                <w:numId w:val="14"/>
+              </w:numPr>
+              <w:ind w:left="317"/>
+              <w:jc w:val="both"/>
+              <w:rPr>
+                <w:rFonts w:cs="Times New Roman"/>
+              </w:rPr>
+            </w:pPr>
+            <w:r>
+              <w:rPr>
+                <w:rFonts w:cs="Times New Roman"/>
+              </w:rPr>
+              <w:t>Suara Menu Start</w:t>
+            </w:r>
+          </w:p>
+          <w:p>
+            <w:pPr>
+              <w:pStyle w:val="ListParagraph"/>
+              <w:numPr>
+                <w:ilvl w:val="0"/>
+                <w:numId w:val="14"/>
+              </w:numPr>
+              <w:ind w:left="317"/>
+              <w:jc w:val="both"/>
+              <w:rPr>
+                <w:rFonts w:cs="Times New Roman"/>
+              </w:rPr>
+            </w:pPr>
+            <w:r>
+              <w:rPr>
+                <w:rFonts w:cs="Times New Roman"/>
+              </w:rPr>
+              <w:t>Suara timer</w:t>
+            </w:r>
+          </w:p>
+          <w:p>
+            <w:pPr>
+              <w:pStyle w:val="ListParagraph"/>
+              <w:numPr>
+                <w:ilvl w:val="0"/>
+                <w:numId w:val="14"/>
+              </w:numPr>
+              <w:ind w:left="317"/>
+              <w:jc w:val="both"/>
+              <w:rPr>
+                <w:rFonts w:cs="Times New Roman"/>
+              </w:rPr>
+            </w:pPr>
+            <w:r>
+              <w:rPr>
+                <w:rFonts w:cs="Times New Roman"/>
+              </w:rPr>
+              <w:t xml:space="preserve">Suara objektif </w:t>
+            </w:r>
+          </w:p>
+        </w:tc>
+      </w:tr>
+    </w:tbl>
+    <w:p/>
+    <w:tbl>
+      <w:tblPr>
+        <w:tblStyle w:val="TableGrid"/>
+        <w:tblW w:w="0" w:type="auto"/>
+        <w:tblInd w:w="250" w:type="dxa"/>
+        <w:tblLayout w:type="fixed"/>
+        <w:tblLook w:val="04A0" w:firstRow="1" w:lastRow="0" w:firstColumn="1" w:lastColumn="0" w:noHBand="0" w:noVBand="1"/>
+      </w:tblPr>
+      <w:tblGrid>
+        <w:gridCol w:w="596"/>
+        <w:gridCol w:w="4082"/>
+        <w:gridCol w:w="4314"/>
+      </w:tblGrid>
+      <w:tr>
+        <w:tc>
+          <w:tcPr>
+            <w:tcW w:w="596" w:type="dxa"/>
+          </w:tcPr>
+          <w:p>
+            <w:pPr>
+              <w:jc w:val="center"/>
+              <w:rPr>
+                <w:rFonts w:cs="Times New Roman"/>
+                <w:b/>
+              </w:rPr>
+            </w:pPr>
+            <w:r>
+              <w:rPr>
+                <w:rFonts w:cs="Times New Roman"/>
+                <w:b/>
+              </w:rPr>
+              <w:lastRenderedPageBreak/>
+              <w:t>NO</w:t>
+            </w:r>
+          </w:p>
+        </w:tc>
+        <w:tc>
+          <w:tcPr>
+            <w:tcW w:w="8396" w:type="dxa"/>
+            <w:gridSpan w:val="2"/>
+          </w:tcPr>
+          <w:p>
+            <w:pPr>
+              <w:tabs>
+                <w:tab w:val="left" w:pos="2461"/>
+              </w:tabs>
+              <w:jc w:val="center"/>
+              <w:rPr>
+                <w:rFonts w:cs="Times New Roman"/>
+                <w:b/>
+              </w:rPr>
+            </w:pPr>
+            <w:r>
+              <w:rPr>
+                <w:rFonts w:cs="Times New Roman"/>
+                <w:b/>
+              </w:rPr>
+              <w:t>Interaksi</w:t>
+            </w:r>
+          </w:p>
+        </w:tc>
+      </w:tr>
+      <w:tr>
+        <w:trPr>
+          <w:trHeight w:val="1460"/>
+        </w:trPr>
+        <w:tc>
+          <w:tcPr>
+            <w:tcW w:w="596" w:type="dxa"/>
+          </w:tcPr>
+          <w:p>
+            <w:pPr>
+              <w:jc w:val="center"/>
+              <w:rPr>
+                <w:rFonts w:cs="Times New Roman"/>
+                <w:b/>
+              </w:rPr>
+            </w:pPr>
+            <w:r>
+              <w:rPr>
+                <w:rFonts w:cs="Times New Roman"/>
+                <w:b/>
+              </w:rPr>
+              <w:t>1</w:t>
+            </w:r>
+          </w:p>
+        </w:tc>
+        <w:tc>
+          <w:tcPr>
+            <w:tcW w:w="4082" w:type="dxa"/>
+          </w:tcPr>
+          <w:p>
+            <w:pPr>
+              <w:rPr>
+                <w:rFonts w:cs="Times New Roman"/>
+              </w:rPr>
+            </w:pPr>
+            <w:r>
+              <w:rPr>
+                <w:rFonts w:cs="Times New Roman"/>
+              </w:rPr>
+              <w:t>Menu Start</w:t>
+            </w:r>
+          </w:p>
+          <w:p>
+            <w:pPr>
+              <w:rPr>
+                <w:rFonts w:cs="Times New Roman"/>
+              </w:rPr>
+            </w:pPr>
+          </w:p>
+          <w:p>
+            <w:pPr>
+              <w:rPr>
+                <w:rFonts w:cs="Times New Roman"/>
+              </w:rPr>
+            </w:pPr>
+          </w:p>
+          <w:p>
+            <w:pPr>
+              <w:rPr>
+                <w:rFonts w:cs="Times New Roman"/>
+              </w:rPr>
+            </w:pPr>
+          </w:p>
+          <w:p>
+            <w:pPr>
+              <w:rPr>
+                <w:rFonts w:cs="Times New Roman"/>
+              </w:rPr>
+            </w:pPr>
+          </w:p>
+          <w:p>
+            <w:pPr>
+              <w:rPr>
+                <w:rFonts w:cs="Times New Roman"/>
+              </w:rPr>
+            </w:pPr>
+          </w:p>
+          <w:p>
+            <w:pPr>
+              <w:rPr>
+                <w:rFonts w:cs="Times New Roman"/>
+              </w:rPr>
+            </w:pPr>
+          </w:p>
+          <w:p>
+            <w:pPr>
+              <w:rPr>
+                <w:rFonts w:cs="Times New Roman"/>
+              </w:rPr>
+            </w:pPr>
+          </w:p>
+        </w:tc>
+        <w:tc>
+          <w:tcPr>
+            <w:tcW w:w="4314" w:type="dxa"/>
+          </w:tcPr>
+          <w:p>
+            <w:pPr>
+              <w:pStyle w:val="ListParagraph"/>
+              <w:numPr>
+                <w:ilvl w:val="0"/>
+                <w:numId w:val="12"/>
+              </w:numPr>
+              <w:ind w:left="317"/>
+              <w:jc w:val="both"/>
+              <w:rPr>
+                <w:rFonts w:cs="Times New Roman"/>
+              </w:rPr>
+            </w:pPr>
+            <w:r>
+              <w:rPr>
+                <w:rFonts w:cs="Times New Roman"/>
+              </w:rPr>
+              <w:t>Pilih Main</w:t>
+            </w:r>
+          </w:p>
+          <w:p>
+            <w:pPr>
+              <w:pStyle w:val="ListParagraph"/>
+              <w:numPr>
+                <w:ilvl w:val="0"/>
+                <w:numId w:val="12"/>
+              </w:numPr>
+              <w:ind w:left="317"/>
+              <w:jc w:val="both"/>
+              <w:rPr>
+                <w:rFonts w:cs="Times New Roman"/>
+              </w:rPr>
+            </w:pPr>
+            <w:r>
+              <w:rPr>
+                <w:rFonts w:cs="Times New Roman"/>
+              </w:rPr>
+              <w:t xml:space="preserve">Pilih </w:t>
+            </w:r>
+            <w:r>
+              <w:rPr>
+                <w:rFonts w:cs="Times New Roman"/>
+              </w:rPr>
+              <w:t>Skor</w:t>
+            </w:r>
+          </w:p>
+          <w:p>
+            <w:pPr>
+              <w:pStyle w:val="ListParagraph"/>
+              <w:numPr>
+                <w:ilvl w:val="0"/>
+                <w:numId w:val="12"/>
+              </w:numPr>
+              <w:ind w:left="317"/>
+              <w:jc w:val="both"/>
+              <w:rPr>
+                <w:rFonts w:cs="Times New Roman"/>
+              </w:rPr>
+            </w:pPr>
+            <w:r>
+              <w:rPr>
+                <w:rFonts w:cs="Times New Roman"/>
+              </w:rPr>
+              <w:t xml:space="preserve">Pilih </w:t>
+            </w:r>
+            <w:r>
+              <w:rPr>
+                <w:rFonts w:cs="Times New Roman"/>
+              </w:rPr>
+              <w:t>Bantuan</w:t>
+            </w:r>
+          </w:p>
+          <w:p>
+            <w:pPr>
+              <w:pStyle w:val="ListParagraph"/>
+              <w:numPr>
+                <w:ilvl w:val="0"/>
+                <w:numId w:val="12"/>
+              </w:numPr>
+              <w:ind w:left="317"/>
+              <w:jc w:val="both"/>
+              <w:rPr>
+                <w:rFonts w:cs="Times New Roman"/>
+              </w:rPr>
+            </w:pPr>
+            <w:r>
+              <w:rPr>
+                <w:rFonts w:cs="Times New Roman"/>
+              </w:rPr>
+              <w:t xml:space="preserve">Pilih </w:t>
+            </w:r>
+            <w:r>
+              <w:rPr>
+                <w:rFonts w:cs="Times New Roman"/>
+              </w:rPr>
+              <w:t>Keluar</w:t>
+            </w:r>
+          </w:p>
+          <w:p>
+            <w:pPr>
+              <w:pStyle w:val="ListParagraph"/>
+              <w:ind w:left="317"/>
+              <w:jc w:val="both"/>
+              <w:rPr>
+                <w:rFonts w:cs="Times New Roman"/>
+              </w:rPr>
+            </w:pPr>
+          </w:p>
+        </w:tc>
+      </w:tr>
+      <w:tr>
+        <w:tc>
+          <w:tcPr>
+            <w:tcW w:w="596" w:type="dxa"/>
+          </w:tcPr>
+          <w:p>
+            <w:pPr>
+              <w:jc w:val="center"/>
+              <w:rPr>
+                <w:rFonts w:cs="Times New Roman"/>
+                <w:b/>
+              </w:rPr>
+            </w:pPr>
+            <w:r>
+              <w:rPr>
+                <w:rFonts w:cs="Times New Roman"/>
+                <w:b/>
+              </w:rPr>
+              <w:t>2</w:t>
+            </w:r>
+          </w:p>
+        </w:tc>
+        <w:tc>
+          <w:tcPr>
+            <w:tcW w:w="4082" w:type="dxa"/>
+          </w:tcPr>
+          <w:p>
+            <w:pPr>
+              <w:rPr>
+                <w:rFonts w:cs="Times New Roman"/>
+              </w:rPr>
+            </w:pPr>
+            <w:r>
+              <w:rPr>
+                <w:rFonts w:cs="Times New Roman"/>
+              </w:rPr>
+              <w:t>Menu Main</w:t>
+            </w:r>
+          </w:p>
+          <w:p>
+            <w:pPr>
+              <w:rPr>
+                <w:rFonts w:cs="Times New Roman"/>
+              </w:rPr>
+            </w:pPr>
+          </w:p>
+          <w:p>
+            <w:pPr>
+              <w:rPr>
+                <w:rFonts w:cs="Times New Roman"/>
+              </w:rPr>
+            </w:pPr>
+          </w:p>
+          <w:p>
+            <w:pPr>
+              <w:rPr>
+                <w:rFonts w:cs="Times New Roman"/>
+              </w:rPr>
+            </w:pPr>
+          </w:p>
+        </w:tc>
+        <w:tc>
+          <w:tcPr>
+            <w:tcW w:w="4314" w:type="dxa"/>
+          </w:tcPr>
+          <w:p>
+            <w:pPr>
+              <w:pStyle w:val="ListParagraph"/>
+              <w:numPr>
+                <w:ilvl w:val="0"/>
+                <w:numId w:val="13"/>
+              </w:numPr>
+              <w:ind w:left="317" w:hanging="317"/>
+              <w:jc w:val="both"/>
+              <w:rPr>
+                <w:rFonts w:cs="Times New Roman"/>
+              </w:rPr>
+            </w:pPr>
+            <w:r>
+              <w:rPr>
+                <w:rFonts w:cs="Times New Roman"/>
+              </w:rPr>
+              <w:t>Pilih Mudah</w:t>
+            </w:r>
+          </w:p>
+          <w:p>
+            <w:pPr>
+              <w:pStyle w:val="ListParagraph"/>
+              <w:numPr>
+                <w:ilvl w:val="0"/>
+                <w:numId w:val="13"/>
+              </w:numPr>
+              <w:ind w:left="317" w:hanging="317"/>
+              <w:jc w:val="both"/>
+              <w:rPr>
+                <w:rFonts w:cs="Times New Roman"/>
+              </w:rPr>
+            </w:pPr>
+            <w:r>
+              <w:rPr>
+                <w:rFonts w:cs="Times New Roman"/>
+              </w:rPr>
+              <w:t>Pilih Sedang</w:t>
+            </w:r>
+          </w:p>
+          <w:p>
+            <w:pPr>
+              <w:pStyle w:val="ListParagraph"/>
+              <w:numPr>
+                <w:ilvl w:val="0"/>
+                <w:numId w:val="13"/>
+              </w:numPr>
+              <w:ind w:left="317" w:hanging="317"/>
+              <w:jc w:val="both"/>
+              <w:rPr>
+                <w:rFonts w:cs="Times New Roman"/>
+              </w:rPr>
+            </w:pPr>
+            <w:r>
+              <w:rPr>
+                <w:rFonts w:cs="Times New Roman"/>
+              </w:rPr>
+              <w:t xml:space="preserve">Pilih Sulit </w:t>
+            </w:r>
+          </w:p>
+          <w:p>
+            <w:pPr>
+              <w:pStyle w:val="ListParagraph"/>
+              <w:numPr>
+                <w:ilvl w:val="0"/>
+                <w:numId w:val="13"/>
+              </w:numPr>
+              <w:ind w:left="317" w:hanging="317"/>
+              <w:jc w:val="both"/>
+              <w:rPr>
+                <w:rFonts w:cs="Times New Roman"/>
+              </w:rPr>
+            </w:pPr>
+            <w:r>
+              <w:rPr>
+                <w:rFonts w:cs="Times New Roman"/>
+              </w:rPr>
+              <w:t>Pilih Kembali</w:t>
+            </w:r>
+          </w:p>
+          <w:p>
+            <w:pPr>
+              <w:pStyle w:val="ListParagraph"/>
+              <w:ind w:left="317"/>
+              <w:jc w:val="both"/>
+              <w:rPr>
+                <w:rFonts w:cs="Times New Roman"/>
+              </w:rPr>
+            </w:pPr>
+          </w:p>
+        </w:tc>
+      </w:tr>
+      <w:tr>
+        <w:tc>
+          <w:tcPr>
+            <w:tcW w:w="596" w:type="dxa"/>
+          </w:tcPr>
+          <w:p>
+            <w:pPr>
+              <w:jc w:val="center"/>
+              <w:rPr>
+                <w:rFonts w:cs="Times New Roman"/>
+              </w:rPr>
+            </w:pPr>
+            <w:r>
+              <w:rPr>
+                <w:rFonts w:cs="Times New Roman"/>
+              </w:rPr>
+              <w:t>3</w:t>
+            </w:r>
+          </w:p>
+        </w:tc>
+        <w:tc>
+          <w:tcPr>
+            <w:tcW w:w="4082" w:type="dxa"/>
+          </w:tcPr>
+          <w:p>
+            <w:pPr>
+              <w:rPr>
+                <w:rFonts w:cs="Times New Roman"/>
+              </w:rPr>
+            </w:pPr>
+            <w:r>
+              <w:rPr>
+                <w:rFonts w:cs="Times New Roman"/>
+              </w:rPr>
+              <w:t>Menu Bantuan</w:t>
+            </w:r>
+          </w:p>
+        </w:tc>
+        <w:tc>
+          <w:tcPr>
+            <w:tcW w:w="4314" w:type="dxa"/>
+          </w:tcPr>
+          <w:p>
+            <w:pPr>
+              <w:pStyle w:val="ListParagraph"/>
+              <w:numPr>
+                <w:ilvl w:val="0"/>
+                <w:numId w:val="13"/>
+              </w:numPr>
+              <w:ind w:left="317" w:hanging="317"/>
+              <w:jc w:val="both"/>
+              <w:rPr>
+                <w:rFonts w:cs="Times New Roman"/>
+              </w:rPr>
+            </w:pPr>
+            <w:r>
+              <w:rPr>
+                <w:rFonts w:cs="Times New Roman"/>
+              </w:rPr>
+              <w:t>Pilih Kembali</w:t>
+            </w:r>
+          </w:p>
+          <w:p>
+            <w:pPr>
+              <w:pStyle w:val="ListParagraph"/>
+              <w:numPr>
+                <w:ilvl w:val="0"/>
+                <w:numId w:val="13"/>
+              </w:numPr>
+              <w:ind w:left="317" w:hanging="317"/>
+              <w:jc w:val="both"/>
+              <w:rPr>
+                <w:rFonts w:cs="Times New Roman"/>
+              </w:rPr>
+            </w:pPr>
+            <w:r>
+              <w:rPr>
+                <w:rFonts w:cs="Times New Roman"/>
+              </w:rPr>
+              <w:t>Klik Scrool</w:t>
+            </w:r>
+          </w:p>
+        </w:tc>
+      </w:tr>
+      <w:tr>
+        <w:tc>
+          <w:tcPr>
+            <w:tcW w:w="596" w:type="dxa"/>
+          </w:tcPr>
+          <w:p>
+            <w:pPr>
+              <w:jc w:val="center"/>
+              <w:rPr>
+                <w:rFonts w:cs="Times New Roman"/>
+              </w:rPr>
+            </w:pPr>
+            <w:r>
+              <w:rPr>
+                <w:rFonts w:cs="Times New Roman"/>
+              </w:rPr>
+              <w:t>4</w:t>
+            </w:r>
+          </w:p>
+        </w:tc>
+        <w:tc>
+          <w:tcPr>
+            <w:tcW w:w="4082" w:type="dxa"/>
+          </w:tcPr>
+          <w:p>
+            <w:pPr>
+              <w:rPr>
+                <w:rFonts w:cs="Times New Roman"/>
+              </w:rPr>
+            </w:pPr>
+            <w:r>
+              <w:rPr>
+                <w:rFonts w:cs="Times New Roman"/>
+              </w:rPr>
+              <w:t>Menu Skor</w:t>
+            </w:r>
+          </w:p>
+        </w:tc>
+        <w:tc>
+          <w:tcPr>
+            <w:tcW w:w="4314" w:type="dxa"/>
+          </w:tcPr>
+          <w:p>
+            <w:pPr>
+              <w:pStyle w:val="ListParagraph"/>
+              <w:numPr>
+                <w:ilvl w:val="0"/>
+                <w:numId w:val="13"/>
+              </w:numPr>
+              <w:ind w:left="317" w:hanging="317"/>
+              <w:jc w:val="both"/>
+              <w:rPr>
+                <w:rFonts w:cs="Times New Roman"/>
+              </w:rPr>
+            </w:pPr>
+            <w:r>
+              <w:rPr>
+                <w:rFonts w:cs="Times New Roman"/>
+              </w:rPr>
+              <w:t>Pilih Kembali</w:t>
+            </w:r>
+          </w:p>
+        </w:tc>
+      </w:tr>
+      <w:tr>
+        <w:trPr>
+          <w:trHeight w:val="1125"/>
+        </w:trPr>
+        <w:tc>
+          <w:tcPr>
+            <w:tcW w:w="596" w:type="dxa"/>
+          </w:tcPr>
+          <w:p>
+            <w:pPr>
+              <w:jc w:val="center"/>
+              <w:rPr>
+                <w:rFonts w:cs="Times New Roman"/>
+              </w:rPr>
+            </w:pPr>
+            <w:r>
+              <w:rPr>
+                <w:rFonts w:cs="Times New Roman"/>
+              </w:rPr>
+              <w:t>5</w:t>
+            </w:r>
+          </w:p>
+        </w:tc>
+        <w:tc>
+          <w:tcPr>
+            <w:tcW w:w="4082" w:type="dxa"/>
+          </w:tcPr>
+          <w:p>
+            <w:pPr>
+              <w:rPr>
+                <w:rFonts w:cs="Times New Roman"/>
+              </w:rPr>
+            </w:pPr>
+            <w:r>
+              <w:rPr>
+                <w:rFonts w:cs="Times New Roman"/>
+              </w:rPr>
+              <w:t>Tahap Mudah</w:t>
+            </w:r>
+          </w:p>
+        </w:tc>
+        <w:tc>
+          <w:tcPr>
+            <w:tcW w:w="4314" w:type="dxa"/>
+          </w:tcPr>
+          <w:p>
+            <w:pPr>
+              <w:pStyle w:val="ListParagraph"/>
+              <w:numPr>
+                <w:ilvl w:val="0"/>
+                <w:numId w:val="14"/>
+              </w:numPr>
+              <w:ind w:left="317"/>
+              <w:jc w:val="both"/>
+              <w:rPr>
+                <w:rFonts w:cs="Times New Roman"/>
+              </w:rPr>
+            </w:pPr>
+            <w:r>
+              <w:rPr>
+                <w:rFonts w:cs="Times New Roman"/>
+              </w:rPr>
+              <w:t>Jalan</w:t>
+            </w:r>
+          </w:p>
+          <w:p>
+            <w:pPr>
+              <w:pStyle w:val="ListParagraph"/>
+              <w:numPr>
+                <w:ilvl w:val="0"/>
+                <w:numId w:val="14"/>
+              </w:numPr>
+              <w:ind w:left="317"/>
+              <w:jc w:val="both"/>
+              <w:rPr>
+                <w:rFonts w:cs="Times New Roman"/>
+              </w:rPr>
+            </w:pPr>
+            <w:r>
+              <w:rPr>
+                <w:rFonts w:cs="Times New Roman"/>
+              </w:rPr>
+              <w:t>Pilih Kembali</w:t>
+            </w:r>
+          </w:p>
+          <w:p>
+            <w:pPr>
+              <w:pStyle w:val="ListParagraph"/>
+              <w:numPr>
+                <w:ilvl w:val="0"/>
+                <w:numId w:val="14"/>
+              </w:numPr>
+              <w:ind w:left="317"/>
+              <w:jc w:val="both"/>
+              <w:rPr>
+                <w:rFonts w:cs="Times New Roman"/>
+              </w:rPr>
+            </w:pPr>
+            <w:r>
+              <w:rPr>
+                <w:rFonts w:cs="Times New Roman"/>
+              </w:rPr>
+              <w:t>Klik tabung</w:t>
+            </w:r>
+          </w:p>
+          <w:p>
+            <w:pPr>
+              <w:pStyle w:val="ListParagraph"/>
+              <w:ind w:left="317"/>
+              <w:jc w:val="both"/>
+              <w:rPr>
+                <w:rFonts w:cs="Times New Roman"/>
+              </w:rPr>
+            </w:pPr>
+          </w:p>
+        </w:tc>
+      </w:tr>
+      <w:tr>
+        <w:trPr>
+          <w:trHeight w:val="2030"/>
+        </w:trPr>
+        <w:tc>
+          <w:tcPr>
+            <w:tcW w:w="596" w:type="dxa"/>
+          </w:tcPr>
+          <w:p>
+            <w:pPr>
+              <w:jc w:val="center"/>
+              <w:rPr>
+                <w:rFonts w:cs="Times New Roman"/>
+                <w:b/>
+              </w:rPr>
+            </w:pPr>
+            <w:r>
+              <w:rPr>
+                <w:rFonts w:cs="Times New Roman"/>
+                <w:b/>
+              </w:rPr>
+              <w:t>6</w:t>
+            </w:r>
+          </w:p>
+        </w:tc>
+        <w:tc>
+          <w:tcPr>
+            <w:tcW w:w="4082" w:type="dxa"/>
+          </w:tcPr>
+          <w:p>
+            <w:pPr>
+              <w:rPr>
+                <w:rFonts w:cs="Times New Roman"/>
+              </w:rPr>
+            </w:pPr>
+            <w:r>
+              <w:rPr>
+                <w:rFonts w:cs="Times New Roman"/>
+              </w:rPr>
+              <w:t>Tahap Sedang</w:t>
+            </w:r>
+          </w:p>
+          <w:p>
+            <w:pPr>
+              <w:rPr>
+                <w:rFonts w:cs="Times New Roman"/>
+              </w:rPr>
+            </w:pPr>
+          </w:p>
+          <w:p>
+            <w:pPr>
+              <w:rPr>
+                <w:rFonts w:cs="Times New Roman"/>
+              </w:rPr>
+            </w:pPr>
+          </w:p>
+          <w:p>
+            <w:pPr>
+              <w:rPr>
+                <w:rFonts w:cs="Times New Roman"/>
+              </w:rPr>
+            </w:pPr>
+          </w:p>
+          <w:p>
+            <w:pPr>
+              <w:rPr>
+                <w:rFonts w:cs="Times New Roman"/>
+              </w:rPr>
+            </w:pPr>
+          </w:p>
+          <w:p>
+            <w:pPr>
+              <w:rPr>
+                <w:rFonts w:cs="Times New Roman"/>
+              </w:rPr>
+            </w:pPr>
+          </w:p>
+          <w:p>
+            <w:pPr>
+              <w:rPr>
+                <w:rFonts w:cs="Times New Roman"/>
+              </w:rPr>
+            </w:pPr>
+          </w:p>
+          <w:p>
+            <w:pPr>
+              <w:rPr>
+                <w:rFonts w:cs="Times New Roman"/>
+              </w:rPr>
+            </w:pPr>
+          </w:p>
+          <w:p>
+            <w:pPr>
+              <w:rPr>
+                <w:rFonts w:cs="Times New Roman"/>
+              </w:rPr>
+            </w:pPr>
+          </w:p>
+          <w:p>
+            <w:pPr>
+              <w:rPr>
+                <w:rFonts w:cs="Times New Roman"/>
+              </w:rPr>
+            </w:pPr>
+          </w:p>
+        </w:tc>
+        <w:tc>
+          <w:tcPr>
+            <w:tcW w:w="4314" w:type="dxa"/>
+          </w:tcPr>
+          <w:p>
+            <w:pPr>
+              <w:pStyle w:val="ListParagraph"/>
+              <w:numPr>
+                <w:ilvl w:val="0"/>
+                <w:numId w:val="14"/>
+              </w:numPr>
+              <w:ind w:left="317"/>
+              <w:jc w:val="both"/>
+              <w:rPr>
+                <w:rFonts w:cs="Times New Roman"/>
+              </w:rPr>
+            </w:pPr>
+            <w:r>
+              <w:rPr>
+                <w:rFonts w:cs="Times New Roman"/>
+              </w:rPr>
+              <w:t>Jalan</w:t>
+            </w:r>
+          </w:p>
+          <w:p>
+            <w:pPr>
+              <w:pStyle w:val="ListParagraph"/>
+              <w:numPr>
+                <w:ilvl w:val="0"/>
+                <w:numId w:val="14"/>
+              </w:numPr>
+              <w:ind w:left="317"/>
+              <w:jc w:val="both"/>
+              <w:rPr>
+                <w:rFonts w:cs="Times New Roman"/>
+              </w:rPr>
+            </w:pPr>
+            <w:r>
+              <w:rPr>
+                <w:rFonts w:cs="Times New Roman"/>
+              </w:rPr>
+              <w:t>Pilih Kembali</w:t>
+            </w:r>
+          </w:p>
+          <w:p>
+            <w:pPr>
+              <w:pStyle w:val="ListParagraph"/>
+              <w:numPr>
+                <w:ilvl w:val="0"/>
+                <w:numId w:val="14"/>
+              </w:numPr>
+              <w:ind w:left="317"/>
+              <w:jc w:val="both"/>
+              <w:rPr>
+                <w:rFonts w:cs="Times New Roman"/>
+              </w:rPr>
+            </w:pPr>
+            <w:r>
+              <w:rPr>
+                <w:rFonts w:cs="Times New Roman"/>
+              </w:rPr>
+              <w:t>Klik Handuk</w:t>
+            </w:r>
+          </w:p>
+          <w:p>
+            <w:pPr>
+              <w:pStyle w:val="ListParagraph"/>
+              <w:numPr>
+                <w:ilvl w:val="0"/>
+                <w:numId w:val="14"/>
+              </w:numPr>
+              <w:ind w:left="317"/>
+              <w:jc w:val="both"/>
+              <w:rPr>
+                <w:rFonts w:cs="Times New Roman"/>
+              </w:rPr>
+            </w:pPr>
+            <w:r>
+              <w:rPr>
+                <w:rFonts w:cs="Times New Roman"/>
+              </w:rPr>
+              <w:t>Klik Api</w:t>
+            </w:r>
+          </w:p>
+          <w:p>
+            <w:pPr>
+              <w:jc w:val="both"/>
+              <w:rPr>
+                <w:rFonts w:cs="Times New Roman"/>
+              </w:rPr>
+            </w:pPr>
+          </w:p>
+        </w:tc>
+      </w:tr>
+      <w:tr>
+        <w:tc>
+          <w:tcPr>
+            <w:tcW w:w="596" w:type="dxa"/>
+          </w:tcPr>
+          <w:p>
+            <w:pPr>
+              <w:jc w:val="center"/>
+              <w:rPr>
+                <w:rFonts w:cs="Times New Roman"/>
+                <w:b/>
+              </w:rPr>
+            </w:pPr>
+            <w:r>
+              <w:rPr>
+                <w:rFonts w:cs="Times New Roman"/>
+                <w:b/>
+              </w:rPr>
+              <w:t>7</w:t>
+            </w:r>
+          </w:p>
+        </w:tc>
+        <w:tc>
+          <w:tcPr>
+            <w:tcW w:w="4082" w:type="dxa"/>
+          </w:tcPr>
+          <w:p>
+            <w:pPr>
+              <w:rPr>
+                <w:rFonts w:cs="Times New Roman"/>
+              </w:rPr>
+            </w:pPr>
+            <w:r>
+              <w:rPr>
+                <w:rFonts w:cs="Times New Roman"/>
+              </w:rPr>
+              <w:t>Tahap Sulit</w:t>
+            </w:r>
+          </w:p>
+          <w:p>
+            <w:pPr>
+              <w:rPr>
+                <w:rFonts w:cs="Times New Roman"/>
+              </w:rPr>
+            </w:pPr>
+          </w:p>
+          <w:p>
+            <w:pPr>
+              <w:rPr>
+                <w:rFonts w:cs="Times New Roman"/>
+              </w:rPr>
+            </w:pPr>
+          </w:p>
+          <w:p>
+            <w:pPr>
+              <w:rPr>
+                <w:rFonts w:cs="Times New Roman"/>
+              </w:rPr>
+            </w:pPr>
+          </w:p>
+          <w:p>
+            <w:pPr>
+              <w:rPr>
+                <w:rFonts w:cs="Times New Roman"/>
+              </w:rPr>
+            </w:pPr>
+          </w:p>
+          <w:p>
+            <w:pPr>
+              <w:rPr>
+                <w:rFonts w:cs="Times New Roman"/>
+              </w:rPr>
+            </w:pPr>
+          </w:p>
+          <w:p>
+            <w:pPr>
+              <w:rPr>
+                <w:rFonts w:cs="Times New Roman"/>
+              </w:rPr>
+            </w:pPr>
+          </w:p>
+          <w:p>
+            <w:pPr>
+              <w:rPr>
+                <w:rFonts w:cs="Times New Roman"/>
+              </w:rPr>
+            </w:pPr>
+          </w:p>
+        </w:tc>
+        <w:tc>
+          <w:tcPr>
+            <w:tcW w:w="4314" w:type="dxa"/>
+          </w:tcPr>
+          <w:p>
+            <w:pPr>
+              <w:pStyle w:val="ListParagraph"/>
+              <w:numPr>
+                <w:ilvl w:val="0"/>
+                <w:numId w:val="14"/>
+              </w:numPr>
+              <w:ind w:left="317"/>
+              <w:jc w:val="both"/>
+              <w:rPr>
+                <w:rFonts w:cs="Times New Roman"/>
+              </w:rPr>
+            </w:pPr>
+            <w:r>
+              <w:rPr>
+                <w:rFonts w:cs="Times New Roman"/>
+              </w:rPr>
+              <w:t>Jalan</w:t>
+            </w:r>
+          </w:p>
+          <w:p>
+            <w:pPr>
+              <w:pStyle w:val="ListParagraph"/>
+              <w:numPr>
+                <w:ilvl w:val="0"/>
+                <w:numId w:val="14"/>
+              </w:numPr>
+              <w:ind w:left="317"/>
+              <w:jc w:val="both"/>
+              <w:rPr>
+                <w:rFonts w:cs="Times New Roman"/>
+              </w:rPr>
+            </w:pPr>
+            <w:r>
+              <w:rPr>
+                <w:rFonts w:cs="Times New Roman"/>
+              </w:rPr>
+              <w:t>Pilih Kembali</w:t>
+            </w:r>
+          </w:p>
+          <w:p>
+            <w:pPr>
+              <w:pStyle w:val="ListParagraph"/>
+              <w:numPr>
+                <w:ilvl w:val="0"/>
+                <w:numId w:val="14"/>
+              </w:numPr>
+              <w:ind w:left="317"/>
+              <w:jc w:val="both"/>
+              <w:rPr>
+                <w:rFonts w:cs="Times New Roman"/>
+              </w:rPr>
+            </w:pPr>
+            <w:r>
+              <w:rPr>
+                <w:rFonts w:cs="Times New Roman"/>
+              </w:rPr>
+              <w:t>Klik Kunci</w:t>
+            </w:r>
+          </w:p>
+          <w:p>
+            <w:pPr>
+              <w:pStyle w:val="ListParagraph"/>
+              <w:numPr>
+                <w:ilvl w:val="0"/>
+                <w:numId w:val="14"/>
+              </w:numPr>
+              <w:ind w:left="317"/>
+              <w:jc w:val="both"/>
+              <w:rPr>
+                <w:rFonts w:cs="Times New Roman"/>
+              </w:rPr>
+            </w:pPr>
+            <w:r>
+              <w:rPr>
+                <w:rFonts w:cs="Times New Roman"/>
+              </w:rPr>
+              <w:t>Klik Pintu</w:t>
+            </w:r>
+          </w:p>
+        </w:tc>
+      </w:tr>
+    </w:tbl>
+    <w:p>
+      <w:pPr>
+        <w:rPr>
+          <w:rFonts w:asciiTheme="majorHAnsi" w:eastAsiaTheme="majorEastAsia" w:hAnsiTheme="majorHAnsi" w:cstheme="majorBidi"/>
+          <w:b/>
+          <w:bCs/>
+          <w:sz w:val="28"/>
+          <w:szCs w:val="28"/>
+        </w:rPr>
+      </w:pPr>
+      <w:bookmarkStart w:id="0" w:name="_GoBack"/>
+      <w:bookmarkEnd w:id="0"/>
+    </w:p>
+    <w:p>
+      <w:pPr>
+        <w:pStyle w:val="Heading1"/>
+      </w:pPr>
       <w:r>
         <w:t>Referensi :</w:t>
       </w:r>
@@ -3166,213 +5215,12 @@
           <w:rFonts w:ascii="Times New Roman" w:hAnsi="Times New Roman" w:cs="Times New Roman"/>
         </w:rPr>
       </w:pPr>
-      <w:proofErr w:type="spellStart"/>
       <w:r>
         <w:rPr>
           <w:rFonts w:ascii="Times New Roman" w:hAnsi="Times New Roman" w:cs="Times New Roman"/>
           <w:lang w:val="en-US"/>
         </w:rPr>
-        <w:t>Modul</w:t>
-      </w:r>
-      <w:proofErr w:type="spellEnd"/>
-      <w:r>
-        <w:rPr>
-          <w:rFonts w:ascii="Times New Roman" w:hAnsi="Times New Roman" w:cs="Times New Roman"/>
-          <w:lang w:val="en-US"/>
-        </w:rPr>
-        <w:t xml:space="preserve"> </w:t>
-      </w:r>
-      <w:proofErr w:type="spellStart"/>
-      <w:r>
-        <w:rPr>
-          <w:rFonts w:ascii="Times New Roman" w:hAnsi="Times New Roman" w:cs="Times New Roman"/>
-          <w:lang w:val="en-US"/>
-        </w:rPr>
-        <w:t>Desain</w:t>
-      </w:r>
-      <w:proofErr w:type="spellEnd"/>
-      <w:r>
-        <w:rPr>
-          <w:rFonts w:ascii="Times New Roman" w:hAnsi="Times New Roman" w:cs="Times New Roman"/>
-          <w:lang w:val="en-US"/>
-        </w:rPr>
-        <w:t xml:space="preserve">, </w:t>
-      </w:r>
-      <w:proofErr w:type="spellStart"/>
-      <w:r>
-        <w:rPr>
-          <w:rFonts w:ascii="Times New Roman" w:hAnsi="Times New Roman" w:cs="Times New Roman"/>
-          <w:lang w:val="en-US"/>
-        </w:rPr>
-        <w:t>Implementasi</w:t>
-      </w:r>
-      <w:proofErr w:type="spellEnd"/>
-      <w:r>
-        <w:rPr>
-          <w:rFonts w:ascii="Times New Roman" w:hAnsi="Times New Roman" w:cs="Times New Roman"/>
-          <w:lang w:val="en-US"/>
-        </w:rPr>
-        <w:t xml:space="preserve"> </w:t>
-      </w:r>
-      <w:proofErr w:type="spellStart"/>
-      <w:r>
-        <w:rPr>
-          <w:rFonts w:ascii="Times New Roman" w:hAnsi="Times New Roman" w:cs="Times New Roman"/>
-          <w:lang w:val="en-US"/>
-        </w:rPr>
-        <w:t>dan</w:t>
-      </w:r>
-      <w:proofErr w:type="spellEnd"/>
-      <w:r>
-        <w:rPr>
-          <w:rFonts w:ascii="Times New Roman" w:hAnsi="Times New Roman" w:cs="Times New Roman"/>
-          <w:lang w:val="en-US"/>
-        </w:rPr>
-        <w:t xml:space="preserve"> </w:t>
-      </w:r>
-      <w:proofErr w:type="spellStart"/>
-      <w:r>
-        <w:rPr>
-          <w:rFonts w:ascii="Times New Roman" w:hAnsi="Times New Roman" w:cs="Times New Roman"/>
-          <w:lang w:val="en-US"/>
-        </w:rPr>
-        <w:t>Pengujian</w:t>
-      </w:r>
-      <w:proofErr w:type="spellEnd"/>
-      <w:r>
-        <w:rPr>
-          <w:rFonts w:ascii="Times New Roman" w:hAnsi="Times New Roman" w:cs="Times New Roman"/>
-          <w:lang w:val="en-US"/>
-        </w:rPr>
-        <w:t xml:space="preserve"> </w:t>
-      </w:r>
-      <w:proofErr w:type="spellStart"/>
-      <w:r>
-        <w:rPr>
-          <w:rFonts w:ascii="Times New Roman" w:hAnsi="Times New Roman" w:cs="Times New Roman"/>
-          <w:lang w:val="en-US"/>
-        </w:rPr>
-        <w:t>Aplikasi</w:t>
-      </w:r>
-      <w:proofErr w:type="spellEnd"/>
-      <w:r>
-        <w:rPr>
-          <w:rFonts w:ascii="Times New Roman" w:hAnsi="Times New Roman" w:cs="Times New Roman"/>
-          <w:lang w:val="en-US"/>
-        </w:rPr>
-        <w:t xml:space="preserve"> Virtual Reality </w:t>
-      </w:r>
-      <w:proofErr w:type="spellStart"/>
-      <w:r>
-        <w:rPr>
-          <w:rFonts w:ascii="Times New Roman" w:hAnsi="Times New Roman" w:cs="Times New Roman"/>
-          <w:lang w:val="en-US"/>
-        </w:rPr>
-        <w:t>Berbasis</w:t>
-      </w:r>
-      <w:proofErr w:type="spellEnd"/>
-      <w:r>
-        <w:rPr>
-          <w:rFonts w:ascii="Times New Roman" w:hAnsi="Times New Roman" w:cs="Times New Roman"/>
-          <w:lang w:val="en-US"/>
-        </w:rPr>
-        <w:t xml:space="preserve"> Unity Game Engine (</w:t>
-      </w:r>
-      <w:proofErr w:type="spellStart"/>
-      <w:r>
-        <w:rPr>
-          <w:rFonts w:ascii="Times New Roman" w:hAnsi="Times New Roman" w:cs="Times New Roman"/>
-          <w:lang w:val="en-US"/>
-        </w:rPr>
-        <w:t>Simulasi</w:t>
-      </w:r>
-      <w:proofErr w:type="spellEnd"/>
-      <w:r>
-        <w:rPr>
-          <w:rFonts w:ascii="Times New Roman" w:hAnsi="Times New Roman" w:cs="Times New Roman"/>
-          <w:lang w:val="en-US"/>
-        </w:rPr>
-        <w:t xml:space="preserve"> </w:t>
-      </w:r>
-      <w:proofErr w:type="spellStart"/>
-      <w:r>
-        <w:rPr>
-          <w:rFonts w:ascii="Times New Roman" w:hAnsi="Times New Roman" w:cs="Times New Roman"/>
-          <w:lang w:val="en-US"/>
-        </w:rPr>
-        <w:t>Penjelajahan</w:t>
-      </w:r>
-      <w:proofErr w:type="spellEnd"/>
-      <w:r>
-        <w:rPr>
-          <w:rFonts w:ascii="Times New Roman" w:hAnsi="Times New Roman" w:cs="Times New Roman"/>
-          <w:lang w:val="en-US"/>
-        </w:rPr>
-        <w:t xml:space="preserve"> </w:t>
-      </w:r>
-      <w:proofErr w:type="spellStart"/>
-      <w:r>
-        <w:rPr>
-          <w:rFonts w:ascii="Times New Roman" w:hAnsi="Times New Roman" w:cs="Times New Roman"/>
-          <w:lang w:val="en-US"/>
-        </w:rPr>
-        <w:t>Hutan</w:t>
-      </w:r>
-      <w:proofErr w:type="spellEnd"/>
-      <w:r>
-        <w:rPr>
-          <w:rFonts w:ascii="Times New Roman" w:hAnsi="Times New Roman" w:cs="Times New Roman"/>
-          <w:lang w:val="en-US"/>
-        </w:rPr>
-        <w:t xml:space="preserve"> </w:t>
-      </w:r>
-      <w:proofErr w:type="spellStart"/>
-      <w:r>
-        <w:rPr>
-          <w:rFonts w:ascii="Times New Roman" w:hAnsi="Times New Roman" w:cs="Times New Roman"/>
-          <w:lang w:val="en-US"/>
-        </w:rPr>
-        <w:t>pada</w:t>
-      </w:r>
-      <w:proofErr w:type="spellEnd"/>
-      <w:r>
-        <w:rPr>
-          <w:rFonts w:ascii="Times New Roman" w:hAnsi="Times New Roman" w:cs="Times New Roman"/>
-          <w:lang w:val="en-US"/>
-        </w:rPr>
-        <w:t xml:space="preserve"> </w:t>
-      </w:r>
-      <w:proofErr w:type="spellStart"/>
-      <w:r>
-        <w:rPr>
-          <w:rFonts w:ascii="Times New Roman" w:hAnsi="Times New Roman" w:cs="Times New Roman"/>
-          <w:lang w:val="en-US"/>
-        </w:rPr>
-        <w:t>Malam</w:t>
-      </w:r>
-      <w:proofErr w:type="spellEnd"/>
-      <w:r>
-        <w:rPr>
-          <w:rFonts w:ascii="Times New Roman" w:hAnsi="Times New Roman" w:cs="Times New Roman"/>
-          <w:lang w:val="en-US"/>
-        </w:rPr>
-        <w:t xml:space="preserve"> </w:t>
-      </w:r>
-      <w:proofErr w:type="spellStart"/>
-      <w:r>
-        <w:rPr>
-          <w:rFonts w:ascii="Times New Roman" w:hAnsi="Times New Roman" w:cs="Times New Roman"/>
-          <w:lang w:val="en-US"/>
-        </w:rPr>
-        <w:t>Hari</w:t>
-      </w:r>
-      <w:proofErr w:type="spellEnd"/>
-      <w:r>
-        <w:rPr>
-          <w:rFonts w:ascii="Times New Roman" w:hAnsi="Times New Roman" w:cs="Times New Roman"/>
-          <w:lang w:val="en-US"/>
-        </w:rPr>
-        <w:t>).</w:t>
+        <w:t>Modul Desain, Implementasi dan Pengujian Aplikasi Virtual Reality Berbasis Unity Game Engine (Simulasi Penjelajahan Hutan pada Malam Hari).</w:t>
       </w:r>
       <w:r>
         <w:rPr>
@@ -3657,6 +5505,94 @@
     </w:lvl>
   </w:abstractNum>
   <w:abstractNum w:abstractNumId="2">
+    <w:nsid w:val="13CD4F45"/>
+    <w:multiLevelType w:val="hybridMultilevel"/>
+    <w:tmpl w:val="E8D276F4"/>
+    <w:lvl w:ilvl="0" w:tplc="04210013">
+      <w:start w:val="1"/>
+      <w:numFmt w:val="upperRoman"/>
+      <w:lvlText w:val="%1."/>
+      <w:lvlJc w:val="right"/>
+      <w:pPr>
+        <w:ind w:left="720" w:hanging="360"/>
+      </w:pPr>
+    </w:lvl>
+    <w:lvl w:ilvl="1" w:tplc="04210019">
+      <w:start w:val="1"/>
+      <w:numFmt w:val="lowerLetter"/>
+      <w:lvlText w:val="%2."/>
+      <w:lvlJc w:val="left"/>
+      <w:pPr>
+        <w:ind w:left="1440" w:hanging="360"/>
+      </w:pPr>
+    </w:lvl>
+    <w:lvl w:ilvl="2" w:tplc="77743090">
+      <w:numFmt w:val="bullet"/>
+      <w:lvlText w:val="•"/>
+      <w:lvlJc w:val="left"/>
+      <w:pPr>
+        <w:ind w:left="2700" w:hanging="720"/>
+      </w:pPr>
+      <w:rPr>
+        <w:rFonts w:ascii="Calibri" w:eastAsiaTheme="minorHAnsi" w:hAnsi="Calibri" w:cstheme="minorBidi" w:hint="default"/>
+      </w:rPr>
+    </w:lvl>
+    <w:lvl w:ilvl="3" w:tplc="0421000F" w:tentative="1">
+      <w:start w:val="1"/>
+      <w:numFmt w:val="decimal"/>
+      <w:lvlText w:val="%4."/>
+      <w:lvlJc w:val="left"/>
+      <w:pPr>
+        <w:ind w:left="2880" w:hanging="360"/>
+      </w:pPr>
+    </w:lvl>
+    <w:lvl w:ilvl="4" w:tplc="04210019" w:tentative="1">
+      <w:start w:val="1"/>
+      <w:numFmt w:val="lowerLetter"/>
+      <w:lvlText w:val="%5."/>
+      <w:lvlJc w:val="left"/>
+      <w:pPr>
+        <w:ind w:left="3600" w:hanging="360"/>
+      </w:pPr>
+    </w:lvl>
+    <w:lvl w:ilvl="5" w:tplc="0421001B" w:tentative="1">
+      <w:start w:val="1"/>
+      <w:numFmt w:val="lowerRoman"/>
+      <w:lvlText w:val="%6."/>
+      <w:lvlJc w:val="right"/>
+      <w:pPr>
+        <w:ind w:left="4320" w:hanging="180"/>
+      </w:pPr>
+    </w:lvl>
+    <w:lvl w:ilvl="6" w:tplc="0421000F" w:tentative="1">
+      <w:start w:val="1"/>
+      <w:numFmt w:val="decimal"/>
+      <w:lvlText w:val="%7."/>
+      <w:lvlJc w:val="left"/>
+      <w:pPr>
+        <w:ind w:left="5040" w:hanging="360"/>
+      </w:pPr>
+    </w:lvl>
+    <w:lvl w:ilvl="7" w:tplc="04210019" w:tentative="1">
+      <w:start w:val="1"/>
+      <w:numFmt w:val="lowerLetter"/>
+      <w:lvlText w:val="%8."/>
+      <w:lvlJc w:val="left"/>
+      <w:pPr>
+        <w:ind w:left="5760" w:hanging="360"/>
+      </w:pPr>
+    </w:lvl>
+    <w:lvl w:ilvl="8" w:tplc="0421001B" w:tentative="1">
+      <w:start w:val="1"/>
+      <w:numFmt w:val="lowerRoman"/>
+      <w:lvlText w:val="%9."/>
+      <w:lvlJc w:val="right"/>
+      <w:pPr>
+        <w:ind w:left="6480" w:hanging="180"/>
+      </w:pPr>
+    </w:lvl>
+  </w:abstractNum>
+  <w:abstractNum w:abstractNumId="3">
     <w:nsid w:val="2F324E57"/>
     <w:multiLevelType w:val="hybridMultilevel"/>
     <w:tmpl w:val="5C84C9A6"/>
@@ -3769,7 +5705,7 @@
       </w:rPr>
     </w:lvl>
   </w:abstractNum>
-  <w:abstractNum w:abstractNumId="3">
+  <w:abstractNum w:abstractNumId="4">
     <w:nsid w:val="30A57319"/>
     <w:multiLevelType w:val="hybridMultilevel"/>
     <w:tmpl w:val="9142038A"/>
@@ -3882,7 +5818,7 @@
       </w:rPr>
     </w:lvl>
   </w:abstractNum>
-  <w:abstractNum w:abstractNumId="4">
+  <w:abstractNum w:abstractNumId="5">
     <w:nsid w:val="35203CDE"/>
     <w:multiLevelType w:val="hybridMultilevel"/>
     <w:tmpl w:val="A5E4CA8E"/>
@@ -3995,7 +5931,7 @@
       </w:rPr>
     </w:lvl>
   </w:abstractNum>
-  <w:abstractNum w:abstractNumId="5">
+  <w:abstractNum w:abstractNumId="6">
     <w:nsid w:val="36CA20AD"/>
     <w:multiLevelType w:val="hybridMultilevel"/>
     <w:tmpl w:val="87B4AFE0"/>
@@ -4108,7 +6044,7 @@
       </w:rPr>
     </w:lvl>
   </w:abstractNum>
-  <w:abstractNum w:abstractNumId="6">
+  <w:abstractNum w:abstractNumId="7">
     <w:nsid w:val="479B486F"/>
     <w:multiLevelType w:val="hybridMultilevel"/>
     <w:tmpl w:val="1BB8C28E"/>
@@ -4221,7 +6157,7 @@
       </w:rPr>
     </w:lvl>
   </w:abstractNum>
-  <w:abstractNum w:abstractNumId="7">
+  <w:abstractNum w:abstractNumId="8">
     <w:nsid w:val="4B622724"/>
     <w:multiLevelType w:val="hybridMultilevel"/>
     <w:tmpl w:val="B0680C26"/>
@@ -4334,7 +6270,7 @@
       </w:rPr>
     </w:lvl>
   </w:abstractNum>
-  <w:abstractNum w:abstractNumId="8">
+  <w:abstractNum w:abstractNumId="9">
     <w:nsid w:val="4E735A54"/>
     <w:multiLevelType w:val="hybridMultilevel"/>
     <w:tmpl w:val="41549FA8"/>
@@ -4447,7 +6383,7 @@
       </w:rPr>
     </w:lvl>
   </w:abstractNum>
-  <w:abstractNum w:abstractNumId="9">
+  <w:abstractNum w:abstractNumId="10">
     <w:nsid w:val="52142075"/>
     <w:multiLevelType w:val="hybridMultilevel"/>
     <w:tmpl w:val="BC28FCF4"/>
@@ -4559,7 +6495,7 @@
       </w:rPr>
     </w:lvl>
   </w:abstractNum>
-  <w:abstractNum w:abstractNumId="10">
+  <w:abstractNum w:abstractNumId="11">
     <w:nsid w:val="53A93B30"/>
     <w:multiLevelType w:val="hybridMultilevel"/>
     <w:tmpl w:val="D794E830"/>
@@ -4672,7 +6608,7 @@
       </w:rPr>
     </w:lvl>
   </w:abstractNum>
-  <w:abstractNum w:abstractNumId="11">
+  <w:abstractNum w:abstractNumId="12">
     <w:nsid w:val="53D436D1"/>
     <w:multiLevelType w:val="hybridMultilevel"/>
     <w:tmpl w:val="779C2FB0"/>
@@ -4784,7 +6720,7 @@
       </w:rPr>
     </w:lvl>
   </w:abstractNum>
-  <w:abstractNum w:abstractNumId="12">
+  <w:abstractNum w:abstractNumId="13">
     <w:nsid w:val="547F50D3"/>
     <w:multiLevelType w:val="hybridMultilevel"/>
     <w:tmpl w:val="D962300C"/>
@@ -4896,7 +6832,7 @@
       </w:rPr>
     </w:lvl>
   </w:abstractNum>
-  <w:abstractNum w:abstractNumId="13">
+  <w:abstractNum w:abstractNumId="14">
     <w:nsid w:val="698F6C10"/>
     <w:multiLevelType w:val="hybridMultilevel"/>
     <w:tmpl w:val="3EC0B0C6"/>
@@ -5008,7 +6944,7 @@
       </w:rPr>
     </w:lvl>
   </w:abstractNum>
-  <w:abstractNum w:abstractNumId="14">
+  <w:abstractNum w:abstractNumId="15">
     <w:nsid w:val="6F294E73"/>
     <w:multiLevelType w:val="hybridMultilevel"/>
     <w:tmpl w:val="E8D276F4"/>
@@ -5097,49 +7033,52 @@
     </w:lvl>
   </w:abstractNum>
   <w:num w:numId="1">
-    <w:abstractNumId w:val="13"/>
+    <w:abstractNumId w:val="14"/>
   </w:num>
   <w:num w:numId="2">
-    <w:abstractNumId w:val="4"/>
+    <w:abstractNumId w:val="5"/>
   </w:num>
   <w:num w:numId="3">
-    <w:abstractNumId w:val="10"/>
+    <w:abstractNumId w:val="11"/>
   </w:num>
   <w:num w:numId="4">
-    <w:abstractNumId w:val="14"/>
+    <w:abstractNumId w:val="15"/>
   </w:num>
   <w:num w:numId="5">
-    <w:abstractNumId w:val="6"/>
+    <w:abstractNumId w:val="7"/>
   </w:num>
   <w:num w:numId="6">
-    <w:abstractNumId w:val="2"/>
+    <w:abstractNumId w:val="3"/>
   </w:num>
   <w:num w:numId="7">
     <w:abstractNumId w:val="0"/>
   </w:num>
   <w:num w:numId="8">
-    <w:abstractNumId w:val="9"/>
+    <w:abstractNumId w:val="10"/>
   </w:num>
   <w:num w:numId="9">
-    <w:abstractNumId w:val="11"/>
+    <w:abstractNumId w:val="12"/>
   </w:num>
   <w:num w:numId="10">
-    <w:abstractNumId w:val="5"/>
+    <w:abstractNumId w:val="6"/>
   </w:num>
   <w:num w:numId="11">
-    <w:abstractNumId w:val="12"/>
+    <w:abstractNumId w:val="13"/>
   </w:num>
   <w:num w:numId="12">
-    <w:abstractNumId w:val="3"/>
+    <w:abstractNumId w:val="4"/>
   </w:num>
   <w:num w:numId="13">
-    <w:abstractNumId w:val="7"/>
+    <w:abstractNumId w:val="8"/>
   </w:num>
   <w:num w:numId="14">
     <w:abstractNumId w:val="1"/>
   </w:num>
   <w:num w:numId="15">
-    <w:abstractNumId w:val="8"/>
+    <w:abstractNumId w:val="9"/>
+  </w:num>
+  <w:num w:numId="16">
+    <w:abstractNumId w:val="2"/>
   </w:num>
 </w:numbering>
 </file>

</xml_diff>